<commit_message>
25. Hibernate Eager vs Lazy Loading -> Complete
</commit_message>
<xml_diff>
--- a/25. Hibernate Advanced Mappings - Eager vs Lazy Loading/Note/25.4. Lazy Fetching Close the Session.docx
+++ b/25. Hibernate Advanced Mappings - Eager vs Lazy Loading/Note/25.4. Lazy Fetching Close the Session.docx
@@ -126,21 +126,7 @@
           <w:b/>
           <w:u w:val="single"/>
         </w:rPr>
-        <w:t xml:space="preserve">File: </w:t>
-      </w:r>
-      <w:r>
-        <w:rPr>
-          <w:b/>
-          <w:u w:val="single"/>
-        </w:rPr>
-        <w:t>LazyFatchingCloseSession</w:t>
-      </w:r>
-      <w:r>
-        <w:rPr>
-          <w:b/>
-          <w:u w:val="single"/>
-        </w:rPr>
-        <w:t>.java</w:t>
+        <w:t>File: LazyFatchingCloseSession.java</w:t>
       </w:r>
       <w:r>
         <w:t>:</w:t>
@@ -361,25 +347,7 @@
           <w:sz w:val="20"/>
           <w:szCs w:val="20"/>
         </w:rPr>
-        <w:t>A</w:t>
-      </w:r>
-      <w:r>
-        <w:rPr>
-          <w:rFonts w:ascii="Consolas" w:hAnsi="Consolas" w:cs="Consolas"/>
-          <w:color w:val="FF0000"/>
-          <w:sz w:val="20"/>
-          <w:szCs w:val="20"/>
-        </w:rPr>
-        <w:t>t</w:t>
-      </w:r>
-      <w:r>
-        <w:rPr>
-          <w:rFonts w:ascii="Consolas" w:hAnsi="Consolas" w:cs="Consolas"/>
-          <w:color w:val="FF0000"/>
-          <w:sz w:val="20"/>
-          <w:szCs w:val="20"/>
-        </w:rPr>
-        <w:t xml:space="preserve"> </w:t>
+        <w:t xml:space="preserve">At </w:t>
       </w:r>
       <w:proofErr w:type="spellStart"/>
       <w:proofErr w:type="gramStart"/>
@@ -410,16 +378,7 @@
           <w:sz w:val="20"/>
           <w:szCs w:val="20"/>
         </w:rPr>
-        <w:t>(</w:t>
-      </w:r>
-      <w:r>
-        <w:rPr>
-          <w:rFonts w:ascii="Consolas" w:hAnsi="Consolas" w:cs="Consolas"/>
-          <w:color w:val="FF0000"/>
-          <w:sz w:val="20"/>
-          <w:szCs w:val="20"/>
-        </w:rPr>
-        <w:t xml:space="preserve"> </w:t>
+        <w:t xml:space="preserve">( </w:t>
       </w:r>
       <w:r>
         <w:rPr>
@@ -3520,19 +3479,6 @@
         <w:tab/>
         <w:t>}</w:t>
       </w:r>
-    </w:p>
-    <w:p>
-      <w:pPr>
-        <w:autoSpaceDE w:val="0"/>
-        <w:autoSpaceDN w:val="0"/>
-        <w:adjustRightInd w:val="0"/>
-        <w:spacing w:after="0" w:line="240" w:lineRule="auto"/>
-        <w:rPr>
-          <w:rFonts w:ascii="Consolas" w:hAnsi="Consolas" w:cs="Consolas"/>
-          <w:sz w:val="20"/>
-          <w:szCs w:val="20"/>
-        </w:rPr>
-      </w:pPr>
     </w:p>
     <w:p>
       <w:pPr>
@@ -3682,10 +3628,18 @@
     </w:p>
     <w:p>
       <w:pPr>
+        <w:pStyle w:val="ListParagraph"/>
+        <w:numPr>
+          <w:ilvl w:val="0"/>
+          <w:numId w:val="3"/>
+        </w:numPr>
         <w:spacing w:after="0" w:line="0" w:lineRule="atLeast"/>
       </w:pPr>
       <w:r>
-        <w:t xml:space="preserve">We have to call the </w:t>
+        <w:t>For resolve the lazy loading issu</w:t>
+      </w:r>
+      <w:r>
+        <w:t xml:space="preserve">e, we have to call the </w:t>
       </w:r>
       <w:proofErr w:type="gramStart"/>
       <w:r>
@@ -3693,15 +3647,3603 @@
       </w:r>
       <w:proofErr w:type="gramEnd"/>
       <w:r>
+        <w:t>) method while session is open.</w:t>
+      </w:r>
+    </w:p>
+    <w:p>
+      <w:pPr>
+        <w:pStyle w:val="ListParagraph"/>
+        <w:numPr>
+          <w:ilvl w:val="0"/>
+          <w:numId w:val="3"/>
+        </w:numPr>
+        <w:spacing w:after="0" w:line="0" w:lineRule="atLeast"/>
+      </w:pPr>
+      <w:r>
+        <w:t xml:space="preserve">Now Courses will be loaded in memory and after close session if we call it again it </w:t>
+      </w:r>
+      <w:proofErr w:type="gramStart"/>
+      <w:r>
+        <w:t>don’t</w:t>
+      </w:r>
+      <w:proofErr w:type="gramEnd"/>
+      <w:r>
+        <w:t xml:space="preserve"> show any error.</w:t>
+      </w:r>
+    </w:p>
+    <w:p>
+      <w:pPr>
+        <w:pStyle w:val="ListParagraph"/>
+        <w:numPr>
+          <w:ilvl w:val="0"/>
+          <w:numId w:val="3"/>
+        </w:numPr>
+        <w:spacing w:after="0" w:line="0" w:lineRule="atLeast"/>
+      </w:pPr>
+      <w:r>
+        <w:lastRenderedPageBreak/>
+        <w:t xml:space="preserve">After closing session, we get data from memory. </w:t>
+      </w:r>
+    </w:p>
+    <w:p>
+      <w:pPr>
+        <w:spacing w:after="0" w:line="0" w:lineRule="atLeast"/>
+      </w:pPr>
+    </w:p>
+    <w:p>
+      <w:pPr>
+        <w:spacing w:after="0" w:line="0" w:lineRule="atLeast"/>
+      </w:pPr>
+      <w:r>
+        <w:rPr>
+          <w:noProof/>
+        </w:rPr>
+        <w:drawing>
+          <wp:inline distT="0" distB="0" distL="0" distR="0" wp14:anchorId="5FDDEC6F" wp14:editId="73DB5B37">
+            <wp:extent cx="5562600" cy="2638425"/>
+            <wp:effectExtent l="19050" t="19050" r="19050" b="28575"/>
+            <wp:docPr id="3" name="Picture 3"/>
+            <wp:cNvGraphicFramePr>
+              <a:graphicFrameLocks xmlns:a="http://schemas.openxmlformats.org/drawingml/2006/main" noChangeAspect="1"/>
+            </wp:cNvGraphicFramePr>
+            <a:graphic xmlns:a="http://schemas.openxmlformats.org/drawingml/2006/main">
+              <a:graphicData uri="http://schemas.openxmlformats.org/drawingml/2006/picture">
+                <pic:pic xmlns:pic="http://schemas.openxmlformats.org/drawingml/2006/picture">
+                  <pic:nvPicPr>
+                    <pic:cNvPr id="0" name="Picture 2"/>
+                    <pic:cNvPicPr>
+                      <a:picLocks noChangeAspect="1" noChangeArrowheads="1"/>
+                    </pic:cNvPicPr>
+                  </pic:nvPicPr>
+                  <pic:blipFill>
+                    <a:blip r:embed="rId6">
+                      <a:extLst>
+                        <a:ext uri="{28A0092B-C50C-407E-A947-70E740481C1C}">
+                          <a14:useLocalDpi xmlns:a14="http://schemas.microsoft.com/office/drawing/2010/main" val="0"/>
+                        </a:ext>
+                      </a:extLst>
+                    </a:blip>
+                    <a:srcRect/>
+                    <a:stretch>
+                      <a:fillRect/>
+                    </a:stretch>
+                  </pic:blipFill>
+                  <pic:spPr bwMode="auto">
+                    <a:xfrm>
+                      <a:off x="0" y="0"/>
+                      <a:ext cx="5562600" cy="2638425"/>
+                    </a:xfrm>
+                    <a:prstGeom prst="rect">
+                      <a:avLst/>
+                    </a:prstGeom>
+                    <a:noFill/>
+                    <a:ln w="12700">
+                      <a:solidFill>
+                        <a:srgbClr val="FF0000"/>
+                      </a:solidFill>
+                    </a:ln>
+                  </pic:spPr>
+                </pic:pic>
+              </a:graphicData>
+            </a:graphic>
+          </wp:inline>
+        </w:drawing>
+      </w:r>
+    </w:p>
+    <w:p>
+      <w:pPr>
+        <w:spacing w:after="0" w:line="0" w:lineRule="atLeast"/>
+      </w:pPr>
+    </w:p>
+    <w:p>
+      <w:pPr>
+        <w:spacing w:after="0" w:line="0" w:lineRule="atLeast"/>
+      </w:pPr>
+      <w:r>
+        <w:rPr>
+          <w:b/>
+          <w:u w:val="single"/>
+        </w:rPr>
+        <w:t xml:space="preserve">File: </w:t>
+      </w:r>
+      <w:r>
+        <w:rPr>
+          <w:b/>
+          <w:u w:val="single"/>
+        </w:rPr>
+        <w:t>LazyFatchingCloseSessionSolution1</w:t>
+      </w:r>
+      <w:r>
+        <w:rPr>
+          <w:b/>
+          <w:u w:val="single"/>
+        </w:rPr>
+        <w:t>.class</w:t>
+      </w:r>
+      <w:r>
+        <w:t>:</w:t>
+      </w:r>
+    </w:p>
+    <w:p>
+      <w:pPr>
+        <w:autoSpaceDE w:val="0"/>
+        <w:autoSpaceDN w:val="0"/>
+        <w:adjustRightInd w:val="0"/>
+        <w:spacing w:after="0" w:line="240" w:lineRule="auto"/>
+        <w:rPr>
+          <w:rFonts w:ascii="Consolas" w:hAnsi="Consolas" w:cs="Consolas"/>
+          <w:sz w:val="20"/>
+          <w:szCs w:val="20"/>
+        </w:rPr>
+      </w:pPr>
+      <w:r>
+        <w:rPr>
+          <w:rFonts w:ascii="Consolas" w:hAnsi="Consolas" w:cs="Consolas"/>
+          <w:b/>
+          <w:bCs/>
+          <w:color w:val="7F0055"/>
+          <w:sz w:val="20"/>
+          <w:szCs w:val="20"/>
+        </w:rPr>
+        <w:t>package</w:t>
+      </w:r>
+      <w:r>
+        <w:rPr>
+          <w:rFonts w:ascii="Consolas" w:hAnsi="Consolas" w:cs="Consolas"/>
+          <w:color w:val="000000"/>
+          <w:sz w:val="20"/>
+          <w:szCs w:val="20"/>
+        </w:rPr>
+        <w:t xml:space="preserve"> </w:t>
+      </w:r>
+      <w:proofErr w:type="spellStart"/>
+      <w:proofErr w:type="gramStart"/>
+      <w:r>
+        <w:rPr>
+          <w:rFonts w:ascii="Consolas" w:hAnsi="Consolas" w:cs="Consolas"/>
+          <w:color w:val="000000"/>
+          <w:sz w:val="20"/>
+          <w:szCs w:val="20"/>
+        </w:rPr>
+        <w:t>com.ruhul</w:t>
+      </w:r>
+      <w:proofErr w:type="gramEnd"/>
+      <w:r>
+        <w:rPr>
+          <w:rFonts w:ascii="Consolas" w:hAnsi="Consolas" w:cs="Consolas"/>
+          <w:color w:val="000000"/>
+          <w:sz w:val="20"/>
+          <w:szCs w:val="20"/>
+        </w:rPr>
+        <w:t>.odduu.hibernate.demo</w:t>
+      </w:r>
+      <w:proofErr w:type="spellEnd"/>
+      <w:r>
+        <w:rPr>
+          <w:rFonts w:ascii="Consolas" w:hAnsi="Consolas" w:cs="Consolas"/>
+          <w:color w:val="000000"/>
+          <w:sz w:val="20"/>
+          <w:szCs w:val="20"/>
+        </w:rPr>
+        <w:t>;</w:t>
+      </w:r>
+    </w:p>
+    <w:p>
+      <w:pPr>
+        <w:autoSpaceDE w:val="0"/>
+        <w:autoSpaceDN w:val="0"/>
+        <w:adjustRightInd w:val="0"/>
+        <w:spacing w:after="0" w:line="240" w:lineRule="auto"/>
+        <w:rPr>
+          <w:rFonts w:ascii="Consolas" w:hAnsi="Consolas" w:cs="Consolas"/>
+          <w:sz w:val="20"/>
+          <w:szCs w:val="20"/>
+        </w:rPr>
+      </w:pPr>
+    </w:p>
+    <w:p>
+      <w:pPr>
+        <w:autoSpaceDE w:val="0"/>
+        <w:autoSpaceDN w:val="0"/>
+        <w:adjustRightInd w:val="0"/>
+        <w:spacing w:after="0" w:line="240" w:lineRule="auto"/>
+        <w:rPr>
+          <w:rFonts w:ascii="Consolas" w:hAnsi="Consolas" w:cs="Consolas"/>
+          <w:sz w:val="20"/>
+          <w:szCs w:val="20"/>
+        </w:rPr>
+      </w:pPr>
+      <w:r>
+        <w:rPr>
+          <w:rFonts w:ascii="Consolas" w:hAnsi="Consolas" w:cs="Consolas"/>
+          <w:b/>
+          <w:bCs/>
+          <w:color w:val="7F0055"/>
+          <w:sz w:val="20"/>
+          <w:szCs w:val="20"/>
+        </w:rPr>
+        <w:t>import</w:t>
+      </w:r>
+      <w:r>
+        <w:rPr>
+          <w:rFonts w:ascii="Consolas" w:hAnsi="Consolas" w:cs="Consolas"/>
+          <w:color w:val="000000"/>
+          <w:sz w:val="20"/>
+          <w:szCs w:val="20"/>
+        </w:rPr>
+        <w:t xml:space="preserve"> </w:t>
+      </w:r>
+      <w:proofErr w:type="spellStart"/>
+      <w:proofErr w:type="gramStart"/>
+      <w:r>
+        <w:rPr>
+          <w:rFonts w:ascii="Consolas" w:hAnsi="Consolas" w:cs="Consolas"/>
+          <w:color w:val="000000"/>
+          <w:sz w:val="20"/>
+          <w:szCs w:val="20"/>
+        </w:rPr>
+        <w:t>org.hibernate</w:t>
+      </w:r>
+      <w:proofErr w:type="gramEnd"/>
+      <w:r>
+        <w:rPr>
+          <w:rFonts w:ascii="Consolas" w:hAnsi="Consolas" w:cs="Consolas"/>
+          <w:color w:val="000000"/>
+          <w:sz w:val="20"/>
+          <w:szCs w:val="20"/>
+        </w:rPr>
+        <w:t>.Session</w:t>
+      </w:r>
+      <w:proofErr w:type="spellEnd"/>
+      <w:r>
+        <w:rPr>
+          <w:rFonts w:ascii="Consolas" w:hAnsi="Consolas" w:cs="Consolas"/>
+          <w:color w:val="000000"/>
+          <w:sz w:val="20"/>
+          <w:szCs w:val="20"/>
+        </w:rPr>
+        <w:t>;</w:t>
+      </w:r>
+    </w:p>
+    <w:p>
+      <w:pPr>
+        <w:autoSpaceDE w:val="0"/>
+        <w:autoSpaceDN w:val="0"/>
+        <w:adjustRightInd w:val="0"/>
+        <w:spacing w:after="0" w:line="240" w:lineRule="auto"/>
+        <w:rPr>
+          <w:rFonts w:ascii="Consolas" w:hAnsi="Consolas" w:cs="Consolas"/>
+          <w:sz w:val="20"/>
+          <w:szCs w:val="20"/>
+        </w:rPr>
+      </w:pPr>
+      <w:r>
+        <w:rPr>
+          <w:rFonts w:ascii="Consolas" w:hAnsi="Consolas" w:cs="Consolas"/>
+          <w:b/>
+          <w:bCs/>
+          <w:color w:val="7F0055"/>
+          <w:sz w:val="20"/>
+          <w:szCs w:val="20"/>
+        </w:rPr>
+        <w:t>import</w:t>
+      </w:r>
+      <w:r>
+        <w:rPr>
+          <w:rFonts w:ascii="Consolas" w:hAnsi="Consolas" w:cs="Consolas"/>
+          <w:color w:val="000000"/>
+          <w:sz w:val="20"/>
+          <w:szCs w:val="20"/>
+        </w:rPr>
+        <w:t xml:space="preserve"> </w:t>
+      </w:r>
+      <w:proofErr w:type="spellStart"/>
+      <w:proofErr w:type="gramStart"/>
+      <w:r>
+        <w:rPr>
+          <w:rFonts w:ascii="Consolas" w:hAnsi="Consolas" w:cs="Consolas"/>
+          <w:color w:val="000000"/>
+          <w:sz w:val="20"/>
+          <w:szCs w:val="20"/>
+        </w:rPr>
+        <w:t>org.hibernate</w:t>
+      </w:r>
+      <w:proofErr w:type="gramEnd"/>
+      <w:r>
+        <w:rPr>
+          <w:rFonts w:ascii="Consolas" w:hAnsi="Consolas" w:cs="Consolas"/>
+          <w:color w:val="000000"/>
+          <w:sz w:val="20"/>
+          <w:szCs w:val="20"/>
+        </w:rPr>
+        <w:t>.SessionFactory</w:t>
+      </w:r>
+      <w:proofErr w:type="spellEnd"/>
+      <w:r>
+        <w:rPr>
+          <w:rFonts w:ascii="Consolas" w:hAnsi="Consolas" w:cs="Consolas"/>
+          <w:color w:val="000000"/>
+          <w:sz w:val="20"/>
+          <w:szCs w:val="20"/>
+        </w:rPr>
+        <w:t>;</w:t>
+      </w:r>
+    </w:p>
+    <w:p>
+      <w:pPr>
+        <w:autoSpaceDE w:val="0"/>
+        <w:autoSpaceDN w:val="0"/>
+        <w:adjustRightInd w:val="0"/>
+        <w:spacing w:after="0" w:line="240" w:lineRule="auto"/>
+        <w:rPr>
+          <w:rFonts w:ascii="Consolas" w:hAnsi="Consolas" w:cs="Consolas"/>
+          <w:sz w:val="20"/>
+          <w:szCs w:val="20"/>
+        </w:rPr>
+      </w:pPr>
+      <w:r>
+        <w:rPr>
+          <w:rFonts w:ascii="Consolas" w:hAnsi="Consolas" w:cs="Consolas"/>
+          <w:b/>
+          <w:bCs/>
+          <w:color w:val="7F0055"/>
+          <w:sz w:val="20"/>
+          <w:szCs w:val="20"/>
+        </w:rPr>
+        <w:t>import</w:t>
+      </w:r>
+      <w:r>
+        <w:rPr>
+          <w:rFonts w:ascii="Consolas" w:hAnsi="Consolas" w:cs="Consolas"/>
+          <w:color w:val="000000"/>
+          <w:sz w:val="20"/>
+          <w:szCs w:val="20"/>
+        </w:rPr>
+        <w:t xml:space="preserve"> </w:t>
+      </w:r>
+      <w:proofErr w:type="spellStart"/>
+      <w:proofErr w:type="gramStart"/>
+      <w:r>
+        <w:rPr>
+          <w:rFonts w:ascii="Consolas" w:hAnsi="Consolas" w:cs="Consolas"/>
+          <w:color w:val="000000"/>
+          <w:sz w:val="20"/>
+          <w:szCs w:val="20"/>
+        </w:rPr>
+        <w:t>org.hibernate.cfg.Configuration</w:t>
+      </w:r>
+      <w:proofErr w:type="spellEnd"/>
+      <w:proofErr w:type="gramEnd"/>
+      <w:r>
+        <w:rPr>
+          <w:rFonts w:ascii="Consolas" w:hAnsi="Consolas" w:cs="Consolas"/>
+          <w:color w:val="000000"/>
+          <w:sz w:val="20"/>
+          <w:szCs w:val="20"/>
+        </w:rPr>
+        <w:t>;</w:t>
+      </w:r>
+    </w:p>
+    <w:p>
+      <w:pPr>
+        <w:autoSpaceDE w:val="0"/>
+        <w:autoSpaceDN w:val="0"/>
+        <w:adjustRightInd w:val="0"/>
+        <w:spacing w:after="0" w:line="240" w:lineRule="auto"/>
+        <w:rPr>
+          <w:rFonts w:ascii="Consolas" w:hAnsi="Consolas" w:cs="Consolas"/>
+          <w:sz w:val="20"/>
+          <w:szCs w:val="20"/>
+        </w:rPr>
+      </w:pPr>
+    </w:p>
+    <w:p>
+      <w:pPr>
+        <w:autoSpaceDE w:val="0"/>
+        <w:autoSpaceDN w:val="0"/>
+        <w:adjustRightInd w:val="0"/>
+        <w:spacing w:after="0" w:line="240" w:lineRule="auto"/>
+        <w:rPr>
+          <w:rFonts w:ascii="Consolas" w:hAnsi="Consolas" w:cs="Consolas"/>
+          <w:sz w:val="20"/>
+          <w:szCs w:val="20"/>
+        </w:rPr>
+      </w:pPr>
+      <w:r>
+        <w:rPr>
+          <w:rFonts w:ascii="Consolas" w:hAnsi="Consolas" w:cs="Consolas"/>
+          <w:b/>
+          <w:bCs/>
+          <w:color w:val="7F0055"/>
+          <w:sz w:val="20"/>
+          <w:szCs w:val="20"/>
+        </w:rPr>
+        <w:t>import</w:t>
+      </w:r>
+      <w:r>
+        <w:rPr>
+          <w:rFonts w:ascii="Consolas" w:hAnsi="Consolas" w:cs="Consolas"/>
+          <w:color w:val="000000"/>
+          <w:sz w:val="20"/>
+          <w:szCs w:val="20"/>
+        </w:rPr>
+        <w:t xml:space="preserve"> </w:t>
+      </w:r>
+      <w:proofErr w:type="spellStart"/>
+      <w:proofErr w:type="gramStart"/>
+      <w:r>
+        <w:rPr>
+          <w:rFonts w:ascii="Consolas" w:hAnsi="Consolas" w:cs="Consolas"/>
+          <w:color w:val="000000"/>
+          <w:sz w:val="20"/>
+          <w:szCs w:val="20"/>
+        </w:rPr>
+        <w:t>com.ruhul</w:t>
+      </w:r>
+      <w:proofErr w:type="gramEnd"/>
+      <w:r>
+        <w:rPr>
+          <w:rFonts w:ascii="Consolas" w:hAnsi="Consolas" w:cs="Consolas"/>
+          <w:color w:val="000000"/>
+          <w:sz w:val="20"/>
+          <w:szCs w:val="20"/>
+        </w:rPr>
+        <w:t>.odduu.hibernate.entity.lazy.Course</w:t>
+      </w:r>
+      <w:proofErr w:type="spellEnd"/>
+      <w:r>
+        <w:rPr>
+          <w:rFonts w:ascii="Consolas" w:hAnsi="Consolas" w:cs="Consolas"/>
+          <w:color w:val="000000"/>
+          <w:sz w:val="20"/>
+          <w:szCs w:val="20"/>
+        </w:rPr>
+        <w:t>;</w:t>
+      </w:r>
+    </w:p>
+    <w:p>
+      <w:pPr>
+        <w:autoSpaceDE w:val="0"/>
+        <w:autoSpaceDN w:val="0"/>
+        <w:adjustRightInd w:val="0"/>
+        <w:spacing w:after="0" w:line="240" w:lineRule="auto"/>
+        <w:rPr>
+          <w:rFonts w:ascii="Consolas" w:hAnsi="Consolas" w:cs="Consolas"/>
+          <w:sz w:val="20"/>
+          <w:szCs w:val="20"/>
+        </w:rPr>
+      </w:pPr>
+      <w:r>
+        <w:rPr>
+          <w:rFonts w:ascii="Consolas" w:hAnsi="Consolas" w:cs="Consolas"/>
+          <w:b/>
+          <w:bCs/>
+          <w:color w:val="7F0055"/>
+          <w:sz w:val="20"/>
+          <w:szCs w:val="20"/>
+        </w:rPr>
+        <w:t>import</w:t>
+      </w:r>
+      <w:r>
+        <w:rPr>
+          <w:rFonts w:ascii="Consolas" w:hAnsi="Consolas" w:cs="Consolas"/>
+          <w:color w:val="000000"/>
+          <w:sz w:val="20"/>
+          <w:szCs w:val="20"/>
+        </w:rPr>
+        <w:t xml:space="preserve"> </w:t>
+      </w:r>
+      <w:proofErr w:type="spellStart"/>
+      <w:proofErr w:type="gramStart"/>
+      <w:r>
+        <w:rPr>
+          <w:rFonts w:ascii="Consolas" w:hAnsi="Consolas" w:cs="Consolas"/>
+          <w:color w:val="000000"/>
+          <w:sz w:val="20"/>
+          <w:szCs w:val="20"/>
+        </w:rPr>
+        <w:t>com.ruhul</w:t>
+      </w:r>
+      <w:proofErr w:type="gramEnd"/>
+      <w:r>
+        <w:rPr>
+          <w:rFonts w:ascii="Consolas" w:hAnsi="Consolas" w:cs="Consolas"/>
+          <w:color w:val="000000"/>
+          <w:sz w:val="20"/>
+          <w:szCs w:val="20"/>
+        </w:rPr>
+        <w:t>.odduu.hibernate.entity.lazy.Instructor</w:t>
+      </w:r>
+      <w:proofErr w:type="spellEnd"/>
+      <w:r>
+        <w:rPr>
+          <w:rFonts w:ascii="Consolas" w:hAnsi="Consolas" w:cs="Consolas"/>
+          <w:color w:val="000000"/>
+          <w:sz w:val="20"/>
+          <w:szCs w:val="20"/>
+        </w:rPr>
+        <w:t>;</w:t>
+      </w:r>
+    </w:p>
+    <w:p>
+      <w:pPr>
+        <w:autoSpaceDE w:val="0"/>
+        <w:autoSpaceDN w:val="0"/>
+        <w:adjustRightInd w:val="0"/>
+        <w:spacing w:after="0" w:line="240" w:lineRule="auto"/>
+        <w:rPr>
+          <w:rFonts w:ascii="Consolas" w:hAnsi="Consolas" w:cs="Consolas"/>
+          <w:sz w:val="20"/>
+          <w:szCs w:val="20"/>
+        </w:rPr>
+      </w:pPr>
+      <w:r>
+        <w:rPr>
+          <w:rFonts w:ascii="Consolas" w:hAnsi="Consolas" w:cs="Consolas"/>
+          <w:b/>
+          <w:bCs/>
+          <w:color w:val="7F0055"/>
+          <w:sz w:val="20"/>
+          <w:szCs w:val="20"/>
+        </w:rPr>
+        <w:t>import</w:t>
+      </w:r>
+      <w:r>
+        <w:rPr>
+          <w:rFonts w:ascii="Consolas" w:hAnsi="Consolas" w:cs="Consolas"/>
+          <w:color w:val="000000"/>
+          <w:sz w:val="20"/>
+          <w:szCs w:val="20"/>
+        </w:rPr>
+        <w:t xml:space="preserve"> </w:t>
+      </w:r>
+      <w:proofErr w:type="spellStart"/>
+      <w:proofErr w:type="gramStart"/>
+      <w:r>
+        <w:rPr>
+          <w:rFonts w:ascii="Consolas" w:hAnsi="Consolas" w:cs="Consolas"/>
+          <w:color w:val="000000"/>
+          <w:sz w:val="20"/>
+          <w:szCs w:val="20"/>
+        </w:rPr>
+        <w:t>com.ruhul</w:t>
+      </w:r>
+      <w:proofErr w:type="gramEnd"/>
+      <w:r>
+        <w:rPr>
+          <w:rFonts w:ascii="Consolas" w:hAnsi="Consolas" w:cs="Consolas"/>
+          <w:color w:val="000000"/>
+          <w:sz w:val="20"/>
+          <w:szCs w:val="20"/>
+        </w:rPr>
+        <w:t>.odduu.hibernate.entity.lazy.InstructorDetail</w:t>
+      </w:r>
+      <w:proofErr w:type="spellEnd"/>
+      <w:r>
+        <w:rPr>
+          <w:rFonts w:ascii="Consolas" w:hAnsi="Consolas" w:cs="Consolas"/>
+          <w:color w:val="000000"/>
+          <w:sz w:val="20"/>
+          <w:szCs w:val="20"/>
+        </w:rPr>
+        <w:t>;</w:t>
+      </w:r>
+    </w:p>
+    <w:p>
+      <w:pPr>
+        <w:autoSpaceDE w:val="0"/>
+        <w:autoSpaceDN w:val="0"/>
+        <w:adjustRightInd w:val="0"/>
+        <w:spacing w:after="0" w:line="240" w:lineRule="auto"/>
+        <w:rPr>
+          <w:rFonts w:ascii="Consolas" w:hAnsi="Consolas" w:cs="Consolas"/>
+          <w:sz w:val="20"/>
+          <w:szCs w:val="20"/>
+        </w:rPr>
+      </w:pPr>
+    </w:p>
+    <w:p>
+      <w:pPr>
+        <w:autoSpaceDE w:val="0"/>
+        <w:autoSpaceDN w:val="0"/>
+        <w:adjustRightInd w:val="0"/>
+        <w:spacing w:after="0" w:line="240" w:lineRule="auto"/>
+        <w:rPr>
+          <w:rFonts w:ascii="Consolas" w:hAnsi="Consolas" w:cs="Consolas"/>
+          <w:sz w:val="20"/>
+          <w:szCs w:val="20"/>
+        </w:rPr>
+      </w:pPr>
+      <w:r>
+        <w:rPr>
+          <w:rFonts w:ascii="Consolas" w:hAnsi="Consolas" w:cs="Consolas"/>
+          <w:b/>
+          <w:bCs/>
+          <w:color w:val="7F0055"/>
+          <w:sz w:val="20"/>
+          <w:szCs w:val="20"/>
+        </w:rPr>
+        <w:t>public</w:t>
+      </w:r>
+      <w:r>
+        <w:rPr>
+          <w:rFonts w:ascii="Consolas" w:hAnsi="Consolas" w:cs="Consolas"/>
+          <w:color w:val="000000"/>
+          <w:sz w:val="20"/>
+          <w:szCs w:val="20"/>
+        </w:rPr>
+        <w:t xml:space="preserve"> </w:t>
+      </w:r>
+      <w:r>
+        <w:rPr>
+          <w:rFonts w:ascii="Consolas" w:hAnsi="Consolas" w:cs="Consolas"/>
+          <w:b/>
+          <w:bCs/>
+          <w:color w:val="7F0055"/>
+          <w:sz w:val="20"/>
+          <w:szCs w:val="20"/>
+        </w:rPr>
+        <w:t>class</w:t>
+      </w:r>
+      <w:r>
+        <w:rPr>
+          <w:rFonts w:ascii="Consolas" w:hAnsi="Consolas" w:cs="Consolas"/>
+          <w:color w:val="000000"/>
+          <w:sz w:val="20"/>
+          <w:szCs w:val="20"/>
+        </w:rPr>
+        <w:t xml:space="preserve"> </w:t>
+      </w:r>
+      <w:proofErr w:type="spellStart"/>
+      <w:r>
+        <w:rPr>
+          <w:rFonts w:ascii="Consolas" w:hAnsi="Consolas" w:cs="Consolas"/>
+          <w:color w:val="000000"/>
+          <w:sz w:val="20"/>
+          <w:szCs w:val="20"/>
+          <w:shd w:val="clear" w:color="auto" w:fill="D4D4D4"/>
+        </w:rPr>
+        <w:t>LazyFatchingCloseSession</w:t>
+      </w:r>
+      <w:proofErr w:type="spellEnd"/>
+      <w:r>
+        <w:rPr>
+          <w:rFonts w:ascii="Consolas" w:hAnsi="Consolas" w:cs="Consolas"/>
+          <w:color w:val="000000"/>
+          <w:sz w:val="20"/>
+          <w:szCs w:val="20"/>
+        </w:rPr>
+        <w:t xml:space="preserve"> {</w:t>
+      </w:r>
+    </w:p>
+    <w:p>
+      <w:pPr>
+        <w:autoSpaceDE w:val="0"/>
+        <w:autoSpaceDN w:val="0"/>
+        <w:adjustRightInd w:val="0"/>
+        <w:spacing w:after="0" w:line="240" w:lineRule="auto"/>
+        <w:rPr>
+          <w:rFonts w:ascii="Consolas" w:hAnsi="Consolas" w:cs="Consolas"/>
+          <w:sz w:val="20"/>
+          <w:szCs w:val="20"/>
+        </w:rPr>
+      </w:pPr>
+    </w:p>
+    <w:p>
+      <w:pPr>
+        <w:autoSpaceDE w:val="0"/>
+        <w:autoSpaceDN w:val="0"/>
+        <w:adjustRightInd w:val="0"/>
+        <w:spacing w:after="0" w:line="240" w:lineRule="auto"/>
+        <w:rPr>
+          <w:rFonts w:ascii="Consolas" w:hAnsi="Consolas" w:cs="Consolas"/>
+          <w:sz w:val="20"/>
+          <w:szCs w:val="20"/>
+        </w:rPr>
+      </w:pPr>
+      <w:r>
+        <w:rPr>
+          <w:rFonts w:ascii="Consolas" w:hAnsi="Consolas" w:cs="Consolas"/>
+          <w:color w:val="000000"/>
+          <w:sz w:val="20"/>
+          <w:szCs w:val="20"/>
+        </w:rPr>
+        <w:tab/>
+      </w:r>
+      <w:r>
+        <w:rPr>
+          <w:rFonts w:ascii="Consolas" w:hAnsi="Consolas" w:cs="Consolas"/>
+          <w:b/>
+          <w:bCs/>
+          <w:color w:val="7F0055"/>
+          <w:sz w:val="20"/>
+          <w:szCs w:val="20"/>
+        </w:rPr>
+        <w:t>public</w:t>
+      </w:r>
+      <w:r>
+        <w:rPr>
+          <w:rFonts w:ascii="Consolas" w:hAnsi="Consolas" w:cs="Consolas"/>
+          <w:color w:val="000000"/>
+          <w:sz w:val="20"/>
+          <w:szCs w:val="20"/>
+        </w:rPr>
+        <w:t xml:space="preserve"> </w:t>
+      </w:r>
+      <w:r>
+        <w:rPr>
+          <w:rFonts w:ascii="Consolas" w:hAnsi="Consolas" w:cs="Consolas"/>
+          <w:b/>
+          <w:bCs/>
+          <w:color w:val="7F0055"/>
+          <w:sz w:val="20"/>
+          <w:szCs w:val="20"/>
+        </w:rPr>
+        <w:t>static</w:t>
+      </w:r>
+      <w:r>
+        <w:rPr>
+          <w:rFonts w:ascii="Consolas" w:hAnsi="Consolas" w:cs="Consolas"/>
+          <w:color w:val="000000"/>
+          <w:sz w:val="20"/>
+          <w:szCs w:val="20"/>
+        </w:rPr>
+        <w:t xml:space="preserve"> </w:t>
+      </w:r>
+      <w:r>
+        <w:rPr>
+          <w:rFonts w:ascii="Consolas" w:hAnsi="Consolas" w:cs="Consolas"/>
+          <w:b/>
+          <w:bCs/>
+          <w:color w:val="7F0055"/>
+          <w:sz w:val="20"/>
+          <w:szCs w:val="20"/>
+        </w:rPr>
+        <w:t>void</w:t>
+      </w:r>
+      <w:r>
+        <w:rPr>
+          <w:rFonts w:ascii="Consolas" w:hAnsi="Consolas" w:cs="Consolas"/>
+          <w:color w:val="000000"/>
+          <w:sz w:val="20"/>
+          <w:szCs w:val="20"/>
+        </w:rPr>
+        <w:t xml:space="preserve"> </w:t>
+      </w:r>
+      <w:proofErr w:type="gramStart"/>
+      <w:r>
+        <w:rPr>
+          <w:rFonts w:ascii="Consolas" w:hAnsi="Consolas" w:cs="Consolas"/>
+          <w:color w:val="000000"/>
+          <w:sz w:val="20"/>
+          <w:szCs w:val="20"/>
+        </w:rPr>
+        <w:t>main(</w:t>
+      </w:r>
+      <w:proofErr w:type="gramEnd"/>
+      <w:r>
+        <w:rPr>
+          <w:rFonts w:ascii="Consolas" w:hAnsi="Consolas" w:cs="Consolas"/>
+          <w:color w:val="000000"/>
+          <w:sz w:val="20"/>
+          <w:szCs w:val="20"/>
+        </w:rPr>
+        <w:t xml:space="preserve">String[] </w:t>
+      </w:r>
+      <w:proofErr w:type="spellStart"/>
+      <w:r>
+        <w:rPr>
+          <w:rFonts w:ascii="Consolas" w:hAnsi="Consolas" w:cs="Consolas"/>
+          <w:color w:val="6A3E3E"/>
+          <w:sz w:val="20"/>
+          <w:szCs w:val="20"/>
+        </w:rPr>
+        <w:t>args</w:t>
+      </w:r>
+      <w:proofErr w:type="spellEnd"/>
+      <w:r>
+        <w:rPr>
+          <w:rFonts w:ascii="Consolas" w:hAnsi="Consolas" w:cs="Consolas"/>
+          <w:color w:val="000000"/>
+          <w:sz w:val="20"/>
+          <w:szCs w:val="20"/>
+        </w:rPr>
+        <w:t>) {</w:t>
+      </w:r>
+    </w:p>
+    <w:p>
+      <w:pPr>
+        <w:autoSpaceDE w:val="0"/>
+        <w:autoSpaceDN w:val="0"/>
+        <w:adjustRightInd w:val="0"/>
+        <w:spacing w:after="0" w:line="240" w:lineRule="auto"/>
+        <w:rPr>
+          <w:rFonts w:ascii="Consolas" w:hAnsi="Consolas" w:cs="Consolas"/>
+          <w:sz w:val="20"/>
+          <w:szCs w:val="20"/>
+        </w:rPr>
+      </w:pPr>
+    </w:p>
+    <w:p>
+      <w:pPr>
+        <w:autoSpaceDE w:val="0"/>
+        <w:autoSpaceDN w:val="0"/>
+        <w:adjustRightInd w:val="0"/>
+        <w:spacing w:after="0" w:line="240" w:lineRule="auto"/>
+        <w:rPr>
+          <w:rFonts w:ascii="Consolas" w:hAnsi="Consolas" w:cs="Consolas"/>
+          <w:sz w:val="20"/>
+          <w:szCs w:val="20"/>
+        </w:rPr>
+      </w:pPr>
+      <w:r>
+        <w:rPr>
+          <w:rFonts w:ascii="Consolas" w:hAnsi="Consolas" w:cs="Consolas"/>
+          <w:color w:val="000000"/>
+          <w:sz w:val="20"/>
+          <w:szCs w:val="20"/>
+        </w:rPr>
+        <w:tab/>
+      </w:r>
+      <w:r>
+        <w:rPr>
+          <w:rFonts w:ascii="Consolas" w:hAnsi="Consolas" w:cs="Consolas"/>
+          <w:color w:val="000000"/>
+          <w:sz w:val="20"/>
+          <w:szCs w:val="20"/>
+        </w:rPr>
+        <w:tab/>
+      </w:r>
+      <w:r>
+        <w:rPr>
+          <w:rFonts w:ascii="Consolas" w:hAnsi="Consolas" w:cs="Consolas"/>
+          <w:color w:val="3F7F5F"/>
+          <w:sz w:val="20"/>
+          <w:szCs w:val="20"/>
+        </w:rPr>
+        <w:t>// create session factory</w:t>
+      </w:r>
+    </w:p>
+    <w:p>
+      <w:pPr>
+        <w:autoSpaceDE w:val="0"/>
+        <w:autoSpaceDN w:val="0"/>
+        <w:adjustRightInd w:val="0"/>
+        <w:spacing w:after="0" w:line="240" w:lineRule="auto"/>
+        <w:rPr>
+          <w:rFonts w:ascii="Consolas" w:hAnsi="Consolas" w:cs="Consolas"/>
+          <w:sz w:val="20"/>
+          <w:szCs w:val="20"/>
+        </w:rPr>
+      </w:pPr>
+      <w:r>
+        <w:rPr>
+          <w:rFonts w:ascii="Consolas" w:hAnsi="Consolas" w:cs="Consolas"/>
+          <w:color w:val="000000"/>
+          <w:sz w:val="20"/>
+          <w:szCs w:val="20"/>
+        </w:rPr>
+        <w:tab/>
+      </w:r>
+      <w:r>
+        <w:rPr>
+          <w:rFonts w:ascii="Consolas" w:hAnsi="Consolas" w:cs="Consolas"/>
+          <w:color w:val="000000"/>
+          <w:sz w:val="20"/>
+          <w:szCs w:val="20"/>
+        </w:rPr>
+        <w:tab/>
+      </w:r>
+      <w:proofErr w:type="spellStart"/>
+      <w:r>
+        <w:rPr>
+          <w:rFonts w:ascii="Consolas" w:hAnsi="Consolas" w:cs="Consolas"/>
+          <w:color w:val="000000"/>
+          <w:sz w:val="20"/>
+          <w:szCs w:val="20"/>
+        </w:rPr>
+        <w:t>SessionFactory</w:t>
+      </w:r>
+      <w:proofErr w:type="spellEnd"/>
+      <w:r>
+        <w:rPr>
+          <w:rFonts w:ascii="Consolas" w:hAnsi="Consolas" w:cs="Consolas"/>
+          <w:color w:val="000000"/>
+          <w:sz w:val="20"/>
+          <w:szCs w:val="20"/>
+        </w:rPr>
+        <w:t xml:space="preserve"> </w:t>
+      </w:r>
+      <w:r>
+        <w:rPr>
+          <w:rFonts w:ascii="Consolas" w:hAnsi="Consolas" w:cs="Consolas"/>
+          <w:color w:val="6A3E3E"/>
+          <w:sz w:val="20"/>
+          <w:szCs w:val="20"/>
+        </w:rPr>
+        <w:t>factory</w:t>
+      </w:r>
+      <w:r>
+        <w:rPr>
+          <w:rFonts w:ascii="Consolas" w:hAnsi="Consolas" w:cs="Consolas"/>
+          <w:color w:val="000000"/>
+          <w:sz w:val="20"/>
+          <w:szCs w:val="20"/>
+        </w:rPr>
+        <w:t xml:space="preserve"> = </w:t>
+      </w:r>
+      <w:r>
+        <w:rPr>
+          <w:rFonts w:ascii="Consolas" w:hAnsi="Consolas" w:cs="Consolas"/>
+          <w:b/>
+          <w:bCs/>
+          <w:color w:val="7F0055"/>
+          <w:sz w:val="20"/>
+          <w:szCs w:val="20"/>
+        </w:rPr>
+        <w:t>new</w:t>
+      </w:r>
+      <w:r>
+        <w:rPr>
+          <w:rFonts w:ascii="Consolas" w:hAnsi="Consolas" w:cs="Consolas"/>
+          <w:color w:val="000000"/>
+          <w:sz w:val="20"/>
+          <w:szCs w:val="20"/>
+        </w:rPr>
+        <w:t xml:space="preserve"> </w:t>
+      </w:r>
+      <w:proofErr w:type="gramStart"/>
+      <w:r>
+        <w:rPr>
+          <w:rFonts w:ascii="Consolas" w:hAnsi="Consolas" w:cs="Consolas"/>
+          <w:color w:val="000000"/>
+          <w:sz w:val="20"/>
+          <w:szCs w:val="20"/>
+        </w:rPr>
+        <w:t>Configuration(</w:t>
+      </w:r>
+      <w:proofErr w:type="gramEnd"/>
+      <w:r>
+        <w:rPr>
+          <w:rFonts w:ascii="Consolas" w:hAnsi="Consolas" w:cs="Consolas"/>
+          <w:color w:val="000000"/>
+          <w:sz w:val="20"/>
+          <w:szCs w:val="20"/>
+        </w:rPr>
+        <w:t>).</w:t>
+      </w:r>
+      <w:r>
+        <w:rPr>
+          <w:rFonts w:ascii="Consolas" w:hAnsi="Consolas" w:cs="Consolas"/>
+          <w:color w:val="000000"/>
+          <w:sz w:val="20"/>
+          <w:szCs w:val="20"/>
+        </w:rPr>
+        <w:tab/>
+      </w:r>
+      <w:r>
+        <w:rPr>
+          <w:rFonts w:ascii="Consolas" w:hAnsi="Consolas" w:cs="Consolas"/>
+          <w:color w:val="000000"/>
+          <w:sz w:val="20"/>
+          <w:szCs w:val="20"/>
+        </w:rPr>
+        <w:tab/>
+      </w:r>
+      <w:r>
+        <w:rPr>
+          <w:rFonts w:ascii="Consolas" w:hAnsi="Consolas" w:cs="Consolas"/>
+          <w:color w:val="000000"/>
+          <w:sz w:val="20"/>
+          <w:szCs w:val="20"/>
+        </w:rPr>
+        <w:tab/>
+      </w:r>
+      <w:r>
+        <w:rPr>
+          <w:rFonts w:ascii="Consolas" w:hAnsi="Consolas" w:cs="Consolas"/>
+          <w:color w:val="000000"/>
+          <w:sz w:val="20"/>
+          <w:szCs w:val="20"/>
+        </w:rPr>
+        <w:tab/>
+      </w:r>
+      <w:r>
+        <w:rPr>
+          <w:rFonts w:ascii="Consolas" w:hAnsi="Consolas" w:cs="Consolas"/>
+          <w:color w:val="000000"/>
+          <w:sz w:val="20"/>
+          <w:szCs w:val="20"/>
+        </w:rPr>
+        <w:tab/>
+      </w:r>
+      <w:r>
+        <w:rPr>
+          <w:rFonts w:ascii="Consolas" w:hAnsi="Consolas" w:cs="Consolas"/>
+          <w:color w:val="000000"/>
+          <w:sz w:val="20"/>
+          <w:szCs w:val="20"/>
+        </w:rPr>
+        <w:tab/>
+      </w:r>
+      <w:r>
+        <w:rPr>
+          <w:rFonts w:ascii="Consolas" w:hAnsi="Consolas" w:cs="Consolas"/>
+          <w:color w:val="000000"/>
+          <w:sz w:val="20"/>
+          <w:szCs w:val="20"/>
+        </w:rPr>
+        <w:tab/>
+      </w:r>
+      <w:r>
+        <w:rPr>
+          <w:rFonts w:ascii="Consolas" w:hAnsi="Consolas" w:cs="Consolas"/>
+          <w:color w:val="000000"/>
+          <w:sz w:val="20"/>
+          <w:szCs w:val="20"/>
+        </w:rPr>
+        <w:tab/>
+      </w:r>
+      <w:r>
+        <w:rPr>
+          <w:rFonts w:ascii="Consolas" w:hAnsi="Consolas" w:cs="Consolas"/>
+          <w:color w:val="000000"/>
+          <w:sz w:val="20"/>
+          <w:szCs w:val="20"/>
+        </w:rPr>
+        <w:tab/>
+        <w:t>configure(</w:t>
+      </w:r>
+      <w:r>
+        <w:rPr>
+          <w:rFonts w:ascii="Consolas" w:hAnsi="Consolas" w:cs="Consolas"/>
+          <w:color w:val="2A00FF"/>
+          <w:sz w:val="20"/>
+          <w:szCs w:val="20"/>
+        </w:rPr>
+        <w:t>"hibernate.cfg.xml"</w:t>
+      </w:r>
+      <w:r>
+        <w:rPr>
+          <w:rFonts w:ascii="Consolas" w:hAnsi="Consolas" w:cs="Consolas"/>
+          <w:color w:val="000000"/>
+          <w:sz w:val="20"/>
+          <w:szCs w:val="20"/>
+        </w:rPr>
+        <w:t>).</w:t>
+      </w:r>
+    </w:p>
+    <w:p>
+      <w:pPr>
+        <w:autoSpaceDE w:val="0"/>
+        <w:autoSpaceDN w:val="0"/>
+        <w:adjustRightInd w:val="0"/>
+        <w:spacing w:after="0" w:line="240" w:lineRule="auto"/>
+        <w:rPr>
+          <w:rFonts w:ascii="Consolas" w:hAnsi="Consolas" w:cs="Consolas"/>
+          <w:sz w:val="20"/>
+          <w:szCs w:val="20"/>
+        </w:rPr>
+      </w:pPr>
+      <w:r>
+        <w:rPr>
+          <w:rFonts w:ascii="Consolas" w:hAnsi="Consolas" w:cs="Consolas"/>
+          <w:color w:val="000000"/>
+          <w:sz w:val="20"/>
+          <w:szCs w:val="20"/>
+        </w:rPr>
+        <w:tab/>
+      </w:r>
+      <w:r>
+        <w:rPr>
+          <w:rFonts w:ascii="Consolas" w:hAnsi="Consolas" w:cs="Consolas"/>
+          <w:color w:val="000000"/>
+          <w:sz w:val="20"/>
+          <w:szCs w:val="20"/>
+        </w:rPr>
+        <w:tab/>
+      </w:r>
+      <w:r>
+        <w:rPr>
+          <w:rFonts w:ascii="Consolas" w:hAnsi="Consolas" w:cs="Consolas"/>
+          <w:color w:val="000000"/>
+          <w:sz w:val="20"/>
+          <w:szCs w:val="20"/>
+        </w:rPr>
+        <w:tab/>
+      </w:r>
+      <w:r>
+        <w:rPr>
+          <w:rFonts w:ascii="Consolas" w:hAnsi="Consolas" w:cs="Consolas"/>
+          <w:color w:val="000000"/>
+          <w:sz w:val="20"/>
+          <w:szCs w:val="20"/>
+        </w:rPr>
+        <w:tab/>
+      </w:r>
+      <w:proofErr w:type="spellStart"/>
+      <w:proofErr w:type="gramStart"/>
+      <w:r>
+        <w:rPr>
+          <w:rFonts w:ascii="Consolas" w:hAnsi="Consolas" w:cs="Consolas"/>
+          <w:color w:val="000000"/>
+          <w:sz w:val="20"/>
+          <w:szCs w:val="20"/>
+        </w:rPr>
+        <w:t>addAnnotatedClass</w:t>
+      </w:r>
+      <w:proofErr w:type="spellEnd"/>
+      <w:r>
+        <w:rPr>
+          <w:rFonts w:ascii="Consolas" w:hAnsi="Consolas" w:cs="Consolas"/>
+          <w:color w:val="000000"/>
+          <w:sz w:val="20"/>
+          <w:szCs w:val="20"/>
+        </w:rPr>
+        <w:t>(</w:t>
+      </w:r>
+      <w:proofErr w:type="spellStart"/>
+      <w:proofErr w:type="gramEnd"/>
+      <w:r>
+        <w:rPr>
+          <w:rFonts w:ascii="Consolas" w:hAnsi="Consolas" w:cs="Consolas"/>
+          <w:color w:val="000000"/>
+          <w:sz w:val="20"/>
+          <w:szCs w:val="20"/>
+        </w:rPr>
+        <w:t>Instructor.</w:t>
+      </w:r>
+      <w:r>
+        <w:rPr>
+          <w:rFonts w:ascii="Consolas" w:hAnsi="Consolas" w:cs="Consolas"/>
+          <w:b/>
+          <w:bCs/>
+          <w:color w:val="7F0055"/>
+          <w:sz w:val="20"/>
+          <w:szCs w:val="20"/>
+        </w:rPr>
+        <w:t>class</w:t>
+      </w:r>
+      <w:proofErr w:type="spellEnd"/>
+      <w:r>
+        <w:rPr>
+          <w:rFonts w:ascii="Consolas" w:hAnsi="Consolas" w:cs="Consolas"/>
+          <w:color w:val="000000"/>
+          <w:sz w:val="20"/>
+          <w:szCs w:val="20"/>
+        </w:rPr>
+        <w:t>).</w:t>
+      </w:r>
+    </w:p>
+    <w:p>
+      <w:pPr>
+        <w:autoSpaceDE w:val="0"/>
+        <w:autoSpaceDN w:val="0"/>
+        <w:adjustRightInd w:val="0"/>
+        <w:spacing w:after="0" w:line="240" w:lineRule="auto"/>
+        <w:rPr>
+          <w:rFonts w:ascii="Consolas" w:hAnsi="Consolas" w:cs="Consolas"/>
+          <w:sz w:val="20"/>
+          <w:szCs w:val="20"/>
+        </w:rPr>
+      </w:pPr>
+      <w:r>
+        <w:rPr>
+          <w:rFonts w:ascii="Consolas" w:hAnsi="Consolas" w:cs="Consolas"/>
+          <w:color w:val="000000"/>
+          <w:sz w:val="20"/>
+          <w:szCs w:val="20"/>
+        </w:rPr>
+        <w:tab/>
+      </w:r>
+      <w:r>
+        <w:rPr>
+          <w:rFonts w:ascii="Consolas" w:hAnsi="Consolas" w:cs="Consolas"/>
+          <w:color w:val="000000"/>
+          <w:sz w:val="20"/>
+          <w:szCs w:val="20"/>
+        </w:rPr>
+        <w:tab/>
+      </w:r>
+      <w:r>
+        <w:rPr>
+          <w:rFonts w:ascii="Consolas" w:hAnsi="Consolas" w:cs="Consolas"/>
+          <w:color w:val="000000"/>
+          <w:sz w:val="20"/>
+          <w:szCs w:val="20"/>
+        </w:rPr>
+        <w:tab/>
+      </w:r>
+      <w:r>
+        <w:rPr>
+          <w:rFonts w:ascii="Consolas" w:hAnsi="Consolas" w:cs="Consolas"/>
+          <w:color w:val="000000"/>
+          <w:sz w:val="20"/>
+          <w:szCs w:val="20"/>
+        </w:rPr>
+        <w:tab/>
+      </w:r>
+      <w:proofErr w:type="spellStart"/>
+      <w:proofErr w:type="gramStart"/>
+      <w:r>
+        <w:rPr>
+          <w:rFonts w:ascii="Consolas" w:hAnsi="Consolas" w:cs="Consolas"/>
+          <w:color w:val="000000"/>
+          <w:sz w:val="20"/>
+          <w:szCs w:val="20"/>
+        </w:rPr>
+        <w:t>addAnnotatedClass</w:t>
+      </w:r>
+      <w:proofErr w:type="spellEnd"/>
+      <w:r>
+        <w:rPr>
+          <w:rFonts w:ascii="Consolas" w:hAnsi="Consolas" w:cs="Consolas"/>
+          <w:color w:val="000000"/>
+          <w:sz w:val="20"/>
+          <w:szCs w:val="20"/>
+        </w:rPr>
+        <w:t>(</w:t>
+      </w:r>
+      <w:proofErr w:type="spellStart"/>
+      <w:proofErr w:type="gramEnd"/>
+      <w:r>
+        <w:rPr>
+          <w:rFonts w:ascii="Consolas" w:hAnsi="Consolas" w:cs="Consolas"/>
+          <w:color w:val="000000"/>
+          <w:sz w:val="20"/>
+          <w:szCs w:val="20"/>
+        </w:rPr>
+        <w:t>InstructorDetail.</w:t>
+      </w:r>
+      <w:r>
+        <w:rPr>
+          <w:rFonts w:ascii="Consolas" w:hAnsi="Consolas" w:cs="Consolas"/>
+          <w:b/>
+          <w:bCs/>
+          <w:color w:val="7F0055"/>
+          <w:sz w:val="20"/>
+          <w:szCs w:val="20"/>
+        </w:rPr>
+        <w:t>class</w:t>
+      </w:r>
+      <w:proofErr w:type="spellEnd"/>
+      <w:r>
+        <w:rPr>
+          <w:rFonts w:ascii="Consolas" w:hAnsi="Consolas" w:cs="Consolas"/>
+          <w:color w:val="000000"/>
+          <w:sz w:val="20"/>
+          <w:szCs w:val="20"/>
+        </w:rPr>
+        <w:t>).</w:t>
+      </w:r>
+    </w:p>
+    <w:p>
+      <w:pPr>
+        <w:autoSpaceDE w:val="0"/>
+        <w:autoSpaceDN w:val="0"/>
+        <w:adjustRightInd w:val="0"/>
+        <w:spacing w:after="0" w:line="240" w:lineRule="auto"/>
+        <w:rPr>
+          <w:rFonts w:ascii="Consolas" w:hAnsi="Consolas" w:cs="Consolas"/>
+          <w:sz w:val="20"/>
+          <w:szCs w:val="20"/>
+        </w:rPr>
+      </w:pPr>
+      <w:r>
+        <w:rPr>
+          <w:rFonts w:ascii="Consolas" w:hAnsi="Consolas" w:cs="Consolas"/>
+          <w:color w:val="000000"/>
+          <w:sz w:val="20"/>
+          <w:szCs w:val="20"/>
+        </w:rPr>
+        <w:tab/>
+      </w:r>
+      <w:r>
+        <w:rPr>
+          <w:rFonts w:ascii="Consolas" w:hAnsi="Consolas" w:cs="Consolas"/>
+          <w:color w:val="000000"/>
+          <w:sz w:val="20"/>
+          <w:szCs w:val="20"/>
+        </w:rPr>
+        <w:tab/>
+      </w:r>
+      <w:r>
+        <w:rPr>
+          <w:rFonts w:ascii="Consolas" w:hAnsi="Consolas" w:cs="Consolas"/>
+          <w:color w:val="000000"/>
+          <w:sz w:val="20"/>
+          <w:szCs w:val="20"/>
+        </w:rPr>
+        <w:tab/>
+      </w:r>
+      <w:r>
+        <w:rPr>
+          <w:rFonts w:ascii="Consolas" w:hAnsi="Consolas" w:cs="Consolas"/>
+          <w:color w:val="000000"/>
+          <w:sz w:val="20"/>
+          <w:szCs w:val="20"/>
+        </w:rPr>
+        <w:tab/>
+      </w:r>
+      <w:proofErr w:type="spellStart"/>
+      <w:proofErr w:type="gramStart"/>
+      <w:r>
+        <w:rPr>
+          <w:rFonts w:ascii="Consolas" w:hAnsi="Consolas" w:cs="Consolas"/>
+          <w:color w:val="000000"/>
+          <w:sz w:val="20"/>
+          <w:szCs w:val="20"/>
+        </w:rPr>
+        <w:t>addAnnotatedClass</w:t>
+      </w:r>
+      <w:proofErr w:type="spellEnd"/>
+      <w:r>
+        <w:rPr>
+          <w:rFonts w:ascii="Consolas" w:hAnsi="Consolas" w:cs="Consolas"/>
+          <w:color w:val="000000"/>
+          <w:sz w:val="20"/>
+          <w:szCs w:val="20"/>
+        </w:rPr>
+        <w:t>(</w:t>
+      </w:r>
+      <w:proofErr w:type="spellStart"/>
+      <w:proofErr w:type="gramEnd"/>
+      <w:r>
+        <w:rPr>
+          <w:rFonts w:ascii="Consolas" w:hAnsi="Consolas" w:cs="Consolas"/>
+          <w:color w:val="000000"/>
+          <w:sz w:val="20"/>
+          <w:szCs w:val="20"/>
+        </w:rPr>
+        <w:t>Course.</w:t>
+      </w:r>
+      <w:r>
+        <w:rPr>
+          <w:rFonts w:ascii="Consolas" w:hAnsi="Consolas" w:cs="Consolas"/>
+          <w:b/>
+          <w:bCs/>
+          <w:color w:val="7F0055"/>
+          <w:sz w:val="20"/>
+          <w:szCs w:val="20"/>
+        </w:rPr>
+        <w:t>class</w:t>
+      </w:r>
+      <w:proofErr w:type="spellEnd"/>
+      <w:r>
+        <w:rPr>
+          <w:rFonts w:ascii="Consolas" w:hAnsi="Consolas" w:cs="Consolas"/>
+          <w:color w:val="000000"/>
+          <w:sz w:val="20"/>
+          <w:szCs w:val="20"/>
+        </w:rPr>
+        <w:t>).</w:t>
+      </w:r>
+    </w:p>
+    <w:p>
+      <w:pPr>
+        <w:autoSpaceDE w:val="0"/>
+        <w:autoSpaceDN w:val="0"/>
+        <w:adjustRightInd w:val="0"/>
+        <w:spacing w:after="0" w:line="240" w:lineRule="auto"/>
+        <w:rPr>
+          <w:rFonts w:ascii="Consolas" w:hAnsi="Consolas" w:cs="Consolas"/>
+          <w:sz w:val="20"/>
+          <w:szCs w:val="20"/>
+        </w:rPr>
+      </w:pPr>
+      <w:r>
+        <w:rPr>
+          <w:rFonts w:ascii="Consolas" w:hAnsi="Consolas" w:cs="Consolas"/>
+          <w:color w:val="000000"/>
+          <w:sz w:val="20"/>
+          <w:szCs w:val="20"/>
+        </w:rPr>
+        <w:tab/>
+      </w:r>
+      <w:r>
+        <w:rPr>
+          <w:rFonts w:ascii="Consolas" w:hAnsi="Consolas" w:cs="Consolas"/>
+          <w:color w:val="000000"/>
+          <w:sz w:val="20"/>
+          <w:szCs w:val="20"/>
+        </w:rPr>
+        <w:tab/>
+      </w:r>
+      <w:r>
+        <w:rPr>
+          <w:rFonts w:ascii="Consolas" w:hAnsi="Consolas" w:cs="Consolas"/>
+          <w:color w:val="000000"/>
+          <w:sz w:val="20"/>
+          <w:szCs w:val="20"/>
+        </w:rPr>
+        <w:tab/>
+      </w:r>
+      <w:r>
+        <w:rPr>
+          <w:rFonts w:ascii="Consolas" w:hAnsi="Consolas" w:cs="Consolas"/>
+          <w:color w:val="000000"/>
+          <w:sz w:val="20"/>
+          <w:szCs w:val="20"/>
+        </w:rPr>
+        <w:tab/>
+      </w:r>
+      <w:proofErr w:type="spellStart"/>
+      <w:proofErr w:type="gramStart"/>
+      <w:r>
+        <w:rPr>
+          <w:rFonts w:ascii="Consolas" w:hAnsi="Consolas" w:cs="Consolas"/>
+          <w:color w:val="000000"/>
+          <w:sz w:val="20"/>
+          <w:szCs w:val="20"/>
+        </w:rPr>
+        <w:t>buildSessionFactory</w:t>
+      </w:r>
+      <w:proofErr w:type="spellEnd"/>
+      <w:r>
+        <w:rPr>
+          <w:rFonts w:ascii="Consolas" w:hAnsi="Consolas" w:cs="Consolas"/>
+          <w:color w:val="000000"/>
+          <w:sz w:val="20"/>
+          <w:szCs w:val="20"/>
+        </w:rPr>
+        <w:t>(</w:t>
+      </w:r>
+      <w:proofErr w:type="gramEnd"/>
+      <w:r>
+        <w:rPr>
+          <w:rFonts w:ascii="Consolas" w:hAnsi="Consolas" w:cs="Consolas"/>
+          <w:color w:val="000000"/>
+          <w:sz w:val="20"/>
+          <w:szCs w:val="20"/>
+        </w:rPr>
+        <w:t>);</w:t>
+      </w:r>
+    </w:p>
+    <w:p>
+      <w:pPr>
+        <w:autoSpaceDE w:val="0"/>
+        <w:autoSpaceDN w:val="0"/>
+        <w:adjustRightInd w:val="0"/>
+        <w:spacing w:after="0" w:line="240" w:lineRule="auto"/>
+        <w:rPr>
+          <w:rFonts w:ascii="Consolas" w:hAnsi="Consolas" w:cs="Consolas"/>
+          <w:sz w:val="20"/>
+          <w:szCs w:val="20"/>
+        </w:rPr>
+      </w:pPr>
+    </w:p>
+    <w:p>
+      <w:pPr>
+        <w:autoSpaceDE w:val="0"/>
+        <w:autoSpaceDN w:val="0"/>
+        <w:adjustRightInd w:val="0"/>
+        <w:spacing w:after="0" w:line="240" w:lineRule="auto"/>
+        <w:rPr>
+          <w:rFonts w:ascii="Consolas" w:hAnsi="Consolas" w:cs="Consolas"/>
+          <w:sz w:val="20"/>
+          <w:szCs w:val="20"/>
+        </w:rPr>
+      </w:pPr>
+      <w:r>
+        <w:rPr>
+          <w:rFonts w:ascii="Consolas" w:hAnsi="Consolas" w:cs="Consolas"/>
+          <w:color w:val="000000"/>
+          <w:sz w:val="20"/>
+          <w:szCs w:val="20"/>
+        </w:rPr>
+        <w:tab/>
+      </w:r>
+      <w:r>
+        <w:rPr>
+          <w:rFonts w:ascii="Consolas" w:hAnsi="Consolas" w:cs="Consolas"/>
+          <w:color w:val="000000"/>
+          <w:sz w:val="20"/>
+          <w:szCs w:val="20"/>
+        </w:rPr>
+        <w:tab/>
+      </w:r>
+      <w:r>
+        <w:rPr>
+          <w:rFonts w:ascii="Consolas" w:hAnsi="Consolas" w:cs="Consolas"/>
+          <w:color w:val="3F7F5F"/>
+          <w:sz w:val="20"/>
+          <w:szCs w:val="20"/>
+        </w:rPr>
+        <w:t>// create session</w:t>
+      </w:r>
+    </w:p>
+    <w:p>
+      <w:pPr>
+        <w:autoSpaceDE w:val="0"/>
+        <w:autoSpaceDN w:val="0"/>
+        <w:adjustRightInd w:val="0"/>
+        <w:spacing w:after="0" w:line="240" w:lineRule="auto"/>
+        <w:rPr>
+          <w:rFonts w:ascii="Consolas" w:hAnsi="Consolas" w:cs="Consolas"/>
+          <w:sz w:val="20"/>
+          <w:szCs w:val="20"/>
+        </w:rPr>
+      </w:pPr>
+      <w:r>
+        <w:rPr>
+          <w:rFonts w:ascii="Consolas" w:hAnsi="Consolas" w:cs="Consolas"/>
+          <w:color w:val="000000"/>
+          <w:sz w:val="20"/>
+          <w:szCs w:val="20"/>
+        </w:rPr>
+        <w:tab/>
+      </w:r>
+      <w:r>
+        <w:rPr>
+          <w:rFonts w:ascii="Consolas" w:hAnsi="Consolas" w:cs="Consolas"/>
+          <w:color w:val="000000"/>
+          <w:sz w:val="20"/>
+          <w:szCs w:val="20"/>
+        </w:rPr>
+        <w:tab/>
+        <w:t xml:space="preserve">Session </w:t>
+      </w:r>
+      <w:proofErr w:type="spellStart"/>
+      <w:r>
+        <w:rPr>
+          <w:rFonts w:ascii="Consolas" w:hAnsi="Consolas" w:cs="Consolas"/>
+          <w:color w:val="6A3E3E"/>
+          <w:sz w:val="20"/>
+          <w:szCs w:val="20"/>
+        </w:rPr>
+        <w:t>session</w:t>
+      </w:r>
+      <w:proofErr w:type="spellEnd"/>
+      <w:r>
+        <w:rPr>
+          <w:rFonts w:ascii="Consolas" w:hAnsi="Consolas" w:cs="Consolas"/>
+          <w:color w:val="000000"/>
+          <w:sz w:val="20"/>
+          <w:szCs w:val="20"/>
+        </w:rPr>
+        <w:t xml:space="preserve"> = </w:t>
+      </w:r>
+      <w:proofErr w:type="spellStart"/>
+      <w:proofErr w:type="gramStart"/>
+      <w:r>
+        <w:rPr>
+          <w:rFonts w:ascii="Consolas" w:hAnsi="Consolas" w:cs="Consolas"/>
+          <w:color w:val="6A3E3E"/>
+          <w:sz w:val="20"/>
+          <w:szCs w:val="20"/>
+        </w:rPr>
+        <w:t>factory</w:t>
+      </w:r>
+      <w:r>
+        <w:rPr>
+          <w:rFonts w:ascii="Consolas" w:hAnsi="Consolas" w:cs="Consolas"/>
+          <w:color w:val="000000"/>
+          <w:sz w:val="20"/>
+          <w:szCs w:val="20"/>
+        </w:rPr>
+        <w:t>.getCurrentSession</w:t>
+      </w:r>
+      <w:proofErr w:type="spellEnd"/>
+      <w:proofErr w:type="gramEnd"/>
+      <w:r>
+        <w:rPr>
+          <w:rFonts w:ascii="Consolas" w:hAnsi="Consolas" w:cs="Consolas"/>
+          <w:color w:val="000000"/>
+          <w:sz w:val="20"/>
+          <w:szCs w:val="20"/>
+        </w:rPr>
+        <w:t>();</w:t>
+      </w:r>
+    </w:p>
+    <w:p>
+      <w:pPr>
+        <w:autoSpaceDE w:val="0"/>
+        <w:autoSpaceDN w:val="0"/>
+        <w:adjustRightInd w:val="0"/>
+        <w:spacing w:after="0" w:line="240" w:lineRule="auto"/>
+        <w:rPr>
+          <w:rFonts w:ascii="Consolas" w:hAnsi="Consolas" w:cs="Consolas"/>
+          <w:sz w:val="20"/>
+          <w:szCs w:val="20"/>
+        </w:rPr>
+      </w:pPr>
+    </w:p>
+    <w:p>
+      <w:pPr>
+        <w:autoSpaceDE w:val="0"/>
+        <w:autoSpaceDN w:val="0"/>
+        <w:adjustRightInd w:val="0"/>
+        <w:spacing w:after="0" w:line="240" w:lineRule="auto"/>
+        <w:rPr>
+          <w:rFonts w:ascii="Consolas" w:hAnsi="Consolas" w:cs="Consolas"/>
+          <w:sz w:val="20"/>
+          <w:szCs w:val="20"/>
+        </w:rPr>
+      </w:pPr>
+      <w:r>
+        <w:rPr>
+          <w:rFonts w:ascii="Consolas" w:hAnsi="Consolas" w:cs="Consolas"/>
+          <w:color w:val="000000"/>
+          <w:sz w:val="20"/>
+          <w:szCs w:val="20"/>
+        </w:rPr>
+        <w:tab/>
+      </w:r>
+      <w:r>
+        <w:rPr>
+          <w:rFonts w:ascii="Consolas" w:hAnsi="Consolas" w:cs="Consolas"/>
+          <w:color w:val="000000"/>
+          <w:sz w:val="20"/>
+          <w:szCs w:val="20"/>
+        </w:rPr>
+        <w:tab/>
+      </w:r>
+      <w:r>
+        <w:rPr>
+          <w:rFonts w:ascii="Consolas" w:hAnsi="Consolas" w:cs="Consolas"/>
+          <w:b/>
+          <w:bCs/>
+          <w:color w:val="7F0055"/>
+          <w:sz w:val="20"/>
+          <w:szCs w:val="20"/>
+        </w:rPr>
+        <w:t>try</w:t>
+      </w:r>
+      <w:r>
+        <w:rPr>
+          <w:rFonts w:ascii="Consolas" w:hAnsi="Consolas" w:cs="Consolas"/>
+          <w:color w:val="000000"/>
+          <w:sz w:val="20"/>
+          <w:szCs w:val="20"/>
+        </w:rPr>
+        <w:t xml:space="preserve"> {</w:t>
+      </w:r>
+    </w:p>
+    <w:p>
+      <w:pPr>
+        <w:autoSpaceDE w:val="0"/>
+        <w:autoSpaceDN w:val="0"/>
+        <w:adjustRightInd w:val="0"/>
+        <w:spacing w:after="0" w:line="240" w:lineRule="auto"/>
+        <w:rPr>
+          <w:rFonts w:ascii="Consolas" w:hAnsi="Consolas" w:cs="Consolas"/>
+          <w:sz w:val="20"/>
+          <w:szCs w:val="20"/>
+        </w:rPr>
+      </w:pPr>
+    </w:p>
+    <w:p>
+      <w:pPr>
+        <w:autoSpaceDE w:val="0"/>
+        <w:autoSpaceDN w:val="0"/>
+        <w:adjustRightInd w:val="0"/>
+        <w:spacing w:after="0" w:line="240" w:lineRule="auto"/>
+        <w:rPr>
+          <w:rFonts w:ascii="Consolas" w:hAnsi="Consolas" w:cs="Consolas"/>
+          <w:sz w:val="20"/>
+          <w:szCs w:val="20"/>
+        </w:rPr>
+      </w:pPr>
+      <w:r>
+        <w:rPr>
+          <w:rFonts w:ascii="Consolas" w:hAnsi="Consolas" w:cs="Consolas"/>
+          <w:color w:val="000000"/>
+          <w:sz w:val="20"/>
+          <w:szCs w:val="20"/>
+        </w:rPr>
+        <w:tab/>
+      </w:r>
+      <w:r>
+        <w:rPr>
+          <w:rFonts w:ascii="Consolas" w:hAnsi="Consolas" w:cs="Consolas"/>
+          <w:color w:val="000000"/>
+          <w:sz w:val="20"/>
+          <w:szCs w:val="20"/>
+        </w:rPr>
+        <w:tab/>
+      </w:r>
+      <w:r>
+        <w:rPr>
+          <w:rFonts w:ascii="Consolas" w:hAnsi="Consolas" w:cs="Consolas"/>
+          <w:color w:val="000000"/>
+          <w:sz w:val="20"/>
+          <w:szCs w:val="20"/>
+        </w:rPr>
+        <w:tab/>
+      </w:r>
+      <w:r>
+        <w:rPr>
+          <w:rFonts w:ascii="Consolas" w:hAnsi="Consolas" w:cs="Consolas"/>
+          <w:color w:val="3F7F5F"/>
+          <w:sz w:val="20"/>
+          <w:szCs w:val="20"/>
+        </w:rPr>
+        <w:t>// start transaction</w:t>
+      </w:r>
+    </w:p>
+    <w:p>
+      <w:pPr>
+        <w:autoSpaceDE w:val="0"/>
+        <w:autoSpaceDN w:val="0"/>
+        <w:adjustRightInd w:val="0"/>
+        <w:spacing w:after="0" w:line="240" w:lineRule="auto"/>
+        <w:rPr>
+          <w:rFonts w:ascii="Consolas" w:hAnsi="Consolas" w:cs="Consolas"/>
+          <w:sz w:val="20"/>
+          <w:szCs w:val="20"/>
+        </w:rPr>
+      </w:pPr>
+      <w:r>
+        <w:rPr>
+          <w:rFonts w:ascii="Consolas" w:hAnsi="Consolas" w:cs="Consolas"/>
+          <w:color w:val="000000"/>
+          <w:sz w:val="20"/>
+          <w:szCs w:val="20"/>
+        </w:rPr>
+        <w:tab/>
+      </w:r>
+      <w:r>
+        <w:rPr>
+          <w:rFonts w:ascii="Consolas" w:hAnsi="Consolas" w:cs="Consolas"/>
+          <w:color w:val="000000"/>
+          <w:sz w:val="20"/>
+          <w:szCs w:val="20"/>
+        </w:rPr>
+        <w:tab/>
+      </w:r>
+      <w:r>
+        <w:rPr>
+          <w:rFonts w:ascii="Consolas" w:hAnsi="Consolas" w:cs="Consolas"/>
+          <w:color w:val="000000"/>
+          <w:sz w:val="20"/>
+          <w:szCs w:val="20"/>
+        </w:rPr>
+        <w:tab/>
+      </w:r>
+      <w:proofErr w:type="spellStart"/>
+      <w:proofErr w:type="gramStart"/>
+      <w:r>
+        <w:rPr>
+          <w:rFonts w:ascii="Consolas" w:hAnsi="Consolas" w:cs="Consolas"/>
+          <w:color w:val="6A3E3E"/>
+          <w:sz w:val="20"/>
+          <w:szCs w:val="20"/>
+        </w:rPr>
+        <w:t>session</w:t>
+      </w:r>
+      <w:r>
+        <w:rPr>
+          <w:rFonts w:ascii="Consolas" w:hAnsi="Consolas" w:cs="Consolas"/>
+          <w:color w:val="000000"/>
+          <w:sz w:val="20"/>
+          <w:szCs w:val="20"/>
+        </w:rPr>
+        <w:t>.beginTransaction</w:t>
+      </w:r>
+      <w:proofErr w:type="spellEnd"/>
+      <w:proofErr w:type="gramEnd"/>
+      <w:r>
+        <w:rPr>
+          <w:rFonts w:ascii="Consolas" w:hAnsi="Consolas" w:cs="Consolas"/>
+          <w:color w:val="000000"/>
+          <w:sz w:val="20"/>
+          <w:szCs w:val="20"/>
+        </w:rPr>
+        <w:t>();</w:t>
+      </w:r>
+    </w:p>
+    <w:p>
+      <w:pPr>
+        <w:autoSpaceDE w:val="0"/>
+        <w:autoSpaceDN w:val="0"/>
+        <w:adjustRightInd w:val="0"/>
+        <w:spacing w:after="0" w:line="240" w:lineRule="auto"/>
+        <w:rPr>
+          <w:rFonts w:ascii="Consolas" w:hAnsi="Consolas" w:cs="Consolas"/>
+          <w:sz w:val="20"/>
+          <w:szCs w:val="20"/>
+        </w:rPr>
+      </w:pPr>
+    </w:p>
+    <w:p>
+      <w:pPr>
+        <w:autoSpaceDE w:val="0"/>
+        <w:autoSpaceDN w:val="0"/>
+        <w:adjustRightInd w:val="0"/>
+        <w:spacing w:after="0" w:line="240" w:lineRule="auto"/>
+        <w:rPr>
+          <w:rFonts w:ascii="Consolas" w:hAnsi="Consolas" w:cs="Consolas"/>
+          <w:sz w:val="20"/>
+          <w:szCs w:val="20"/>
+        </w:rPr>
+      </w:pPr>
+      <w:r>
+        <w:rPr>
+          <w:rFonts w:ascii="Consolas" w:hAnsi="Consolas" w:cs="Consolas"/>
+          <w:color w:val="000000"/>
+          <w:sz w:val="20"/>
+          <w:szCs w:val="20"/>
+        </w:rPr>
+        <w:tab/>
+      </w:r>
+      <w:r>
+        <w:rPr>
+          <w:rFonts w:ascii="Consolas" w:hAnsi="Consolas" w:cs="Consolas"/>
+          <w:color w:val="000000"/>
+          <w:sz w:val="20"/>
+          <w:szCs w:val="20"/>
+        </w:rPr>
+        <w:tab/>
+      </w:r>
+      <w:r>
+        <w:rPr>
+          <w:rFonts w:ascii="Consolas" w:hAnsi="Consolas" w:cs="Consolas"/>
+          <w:color w:val="000000"/>
+          <w:sz w:val="20"/>
+          <w:szCs w:val="20"/>
+        </w:rPr>
+        <w:tab/>
+      </w:r>
+      <w:r>
+        <w:rPr>
+          <w:rFonts w:ascii="Consolas" w:hAnsi="Consolas" w:cs="Consolas"/>
+          <w:color w:val="3F7F5F"/>
+          <w:sz w:val="20"/>
+          <w:szCs w:val="20"/>
+        </w:rPr>
+        <w:t>// get the instructor from DB</w:t>
+      </w:r>
+    </w:p>
+    <w:p>
+      <w:pPr>
+        <w:autoSpaceDE w:val="0"/>
+        <w:autoSpaceDN w:val="0"/>
+        <w:adjustRightInd w:val="0"/>
+        <w:spacing w:after="0" w:line="240" w:lineRule="auto"/>
+        <w:rPr>
+          <w:rFonts w:ascii="Consolas" w:hAnsi="Consolas" w:cs="Consolas"/>
+          <w:sz w:val="20"/>
+          <w:szCs w:val="20"/>
+        </w:rPr>
+      </w:pPr>
+      <w:r>
+        <w:rPr>
+          <w:rFonts w:ascii="Consolas" w:hAnsi="Consolas" w:cs="Consolas"/>
+          <w:color w:val="000000"/>
+          <w:sz w:val="20"/>
+          <w:szCs w:val="20"/>
+        </w:rPr>
+        <w:tab/>
+      </w:r>
+      <w:r>
+        <w:rPr>
+          <w:rFonts w:ascii="Consolas" w:hAnsi="Consolas" w:cs="Consolas"/>
+          <w:color w:val="000000"/>
+          <w:sz w:val="20"/>
+          <w:szCs w:val="20"/>
+        </w:rPr>
+        <w:tab/>
+      </w:r>
+      <w:r>
+        <w:rPr>
+          <w:rFonts w:ascii="Consolas" w:hAnsi="Consolas" w:cs="Consolas"/>
+          <w:color w:val="000000"/>
+          <w:sz w:val="20"/>
+          <w:szCs w:val="20"/>
+        </w:rPr>
+        <w:tab/>
+      </w:r>
+      <w:r>
+        <w:rPr>
+          <w:rFonts w:ascii="Consolas" w:hAnsi="Consolas" w:cs="Consolas"/>
+          <w:b/>
+          <w:bCs/>
+          <w:color w:val="7F0055"/>
+          <w:sz w:val="20"/>
+          <w:szCs w:val="20"/>
+        </w:rPr>
+        <w:t>int</w:t>
+      </w:r>
+      <w:r>
+        <w:rPr>
+          <w:rFonts w:ascii="Consolas" w:hAnsi="Consolas" w:cs="Consolas"/>
+          <w:color w:val="000000"/>
+          <w:sz w:val="20"/>
+          <w:szCs w:val="20"/>
+        </w:rPr>
+        <w:t xml:space="preserve"> </w:t>
+      </w:r>
+      <w:proofErr w:type="spellStart"/>
+      <w:r>
+        <w:rPr>
+          <w:rFonts w:ascii="Consolas" w:hAnsi="Consolas" w:cs="Consolas"/>
+          <w:color w:val="6A3E3E"/>
+          <w:sz w:val="20"/>
+          <w:szCs w:val="20"/>
+        </w:rPr>
+        <w:t>theID</w:t>
+      </w:r>
+      <w:proofErr w:type="spellEnd"/>
+      <w:r>
+        <w:rPr>
+          <w:rFonts w:ascii="Consolas" w:hAnsi="Consolas" w:cs="Consolas"/>
+          <w:color w:val="000000"/>
+          <w:sz w:val="20"/>
+          <w:szCs w:val="20"/>
+        </w:rPr>
+        <w:t xml:space="preserve"> = 1;</w:t>
+      </w:r>
+    </w:p>
+    <w:p>
+      <w:pPr>
+        <w:autoSpaceDE w:val="0"/>
+        <w:autoSpaceDN w:val="0"/>
+        <w:adjustRightInd w:val="0"/>
+        <w:spacing w:after="0" w:line="240" w:lineRule="auto"/>
+        <w:rPr>
+          <w:rFonts w:ascii="Consolas" w:hAnsi="Consolas" w:cs="Consolas"/>
+          <w:sz w:val="20"/>
+          <w:szCs w:val="20"/>
+        </w:rPr>
+      </w:pPr>
+      <w:r>
+        <w:rPr>
+          <w:rFonts w:ascii="Consolas" w:hAnsi="Consolas" w:cs="Consolas"/>
+          <w:color w:val="000000"/>
+          <w:sz w:val="20"/>
+          <w:szCs w:val="20"/>
+        </w:rPr>
+        <w:lastRenderedPageBreak/>
+        <w:tab/>
+      </w:r>
+      <w:r>
+        <w:rPr>
+          <w:rFonts w:ascii="Consolas" w:hAnsi="Consolas" w:cs="Consolas"/>
+          <w:color w:val="000000"/>
+          <w:sz w:val="20"/>
+          <w:szCs w:val="20"/>
+        </w:rPr>
+        <w:tab/>
+      </w:r>
+      <w:r>
+        <w:rPr>
+          <w:rFonts w:ascii="Consolas" w:hAnsi="Consolas" w:cs="Consolas"/>
+          <w:color w:val="000000"/>
+          <w:sz w:val="20"/>
+          <w:szCs w:val="20"/>
+        </w:rPr>
+        <w:tab/>
+        <w:t xml:space="preserve">Instructor </w:t>
+      </w:r>
+      <w:proofErr w:type="spellStart"/>
+      <w:r>
+        <w:rPr>
+          <w:rFonts w:ascii="Consolas" w:hAnsi="Consolas" w:cs="Consolas"/>
+          <w:color w:val="6A3E3E"/>
+          <w:sz w:val="20"/>
+          <w:szCs w:val="20"/>
+        </w:rPr>
+        <w:t>tempInstructor</w:t>
+      </w:r>
+      <w:proofErr w:type="spellEnd"/>
+      <w:r>
+        <w:rPr>
+          <w:rFonts w:ascii="Consolas" w:hAnsi="Consolas" w:cs="Consolas"/>
+          <w:color w:val="000000"/>
+          <w:sz w:val="20"/>
+          <w:szCs w:val="20"/>
+        </w:rPr>
+        <w:t xml:space="preserve"> = </w:t>
+      </w:r>
+      <w:proofErr w:type="spellStart"/>
+      <w:proofErr w:type="gramStart"/>
+      <w:r>
+        <w:rPr>
+          <w:rFonts w:ascii="Consolas" w:hAnsi="Consolas" w:cs="Consolas"/>
+          <w:color w:val="6A3E3E"/>
+          <w:sz w:val="20"/>
+          <w:szCs w:val="20"/>
+        </w:rPr>
+        <w:t>session</w:t>
+      </w:r>
+      <w:r>
+        <w:rPr>
+          <w:rFonts w:ascii="Consolas" w:hAnsi="Consolas" w:cs="Consolas"/>
+          <w:color w:val="000000"/>
+          <w:sz w:val="20"/>
+          <w:szCs w:val="20"/>
+        </w:rPr>
+        <w:t>.get</w:t>
+      </w:r>
+      <w:proofErr w:type="spellEnd"/>
+      <w:r>
+        <w:rPr>
+          <w:rFonts w:ascii="Consolas" w:hAnsi="Consolas" w:cs="Consolas"/>
+          <w:color w:val="000000"/>
+          <w:sz w:val="20"/>
+          <w:szCs w:val="20"/>
+        </w:rPr>
+        <w:t>(</w:t>
+      </w:r>
+      <w:proofErr w:type="spellStart"/>
+      <w:proofErr w:type="gramEnd"/>
+      <w:r>
+        <w:rPr>
+          <w:rFonts w:ascii="Consolas" w:hAnsi="Consolas" w:cs="Consolas"/>
+          <w:color w:val="000000"/>
+          <w:sz w:val="20"/>
+          <w:szCs w:val="20"/>
+        </w:rPr>
+        <w:t>Instructor.</w:t>
+      </w:r>
+      <w:r>
+        <w:rPr>
+          <w:rFonts w:ascii="Consolas" w:hAnsi="Consolas" w:cs="Consolas"/>
+          <w:b/>
+          <w:bCs/>
+          <w:color w:val="7F0055"/>
+          <w:sz w:val="20"/>
+          <w:szCs w:val="20"/>
+        </w:rPr>
+        <w:t>class</w:t>
+      </w:r>
+      <w:proofErr w:type="spellEnd"/>
+      <w:r>
+        <w:rPr>
+          <w:rFonts w:ascii="Consolas" w:hAnsi="Consolas" w:cs="Consolas"/>
+          <w:color w:val="000000"/>
+          <w:sz w:val="20"/>
+          <w:szCs w:val="20"/>
+        </w:rPr>
+        <w:t xml:space="preserve">, </w:t>
+      </w:r>
+      <w:proofErr w:type="spellStart"/>
+      <w:r>
+        <w:rPr>
+          <w:rFonts w:ascii="Consolas" w:hAnsi="Consolas" w:cs="Consolas"/>
+          <w:color w:val="6A3E3E"/>
+          <w:sz w:val="20"/>
+          <w:szCs w:val="20"/>
+        </w:rPr>
+        <w:t>theID</w:t>
+      </w:r>
+      <w:proofErr w:type="spellEnd"/>
+      <w:r>
+        <w:rPr>
+          <w:rFonts w:ascii="Consolas" w:hAnsi="Consolas" w:cs="Consolas"/>
+          <w:color w:val="000000"/>
+          <w:sz w:val="20"/>
+          <w:szCs w:val="20"/>
+        </w:rPr>
+        <w:t>);</w:t>
+      </w:r>
+    </w:p>
+    <w:p>
+      <w:pPr>
+        <w:autoSpaceDE w:val="0"/>
+        <w:autoSpaceDN w:val="0"/>
+        <w:adjustRightInd w:val="0"/>
+        <w:spacing w:after="0" w:line="240" w:lineRule="auto"/>
+        <w:rPr>
+          <w:rFonts w:ascii="Consolas" w:hAnsi="Consolas" w:cs="Consolas"/>
+          <w:sz w:val="20"/>
+          <w:szCs w:val="20"/>
+        </w:rPr>
+      </w:pPr>
+      <w:r>
+        <w:rPr>
+          <w:rFonts w:ascii="Consolas" w:hAnsi="Consolas" w:cs="Consolas"/>
+          <w:color w:val="000000"/>
+          <w:sz w:val="20"/>
+          <w:szCs w:val="20"/>
+        </w:rPr>
+        <w:tab/>
+      </w:r>
+      <w:r>
+        <w:rPr>
+          <w:rFonts w:ascii="Consolas" w:hAnsi="Consolas" w:cs="Consolas"/>
+          <w:color w:val="000000"/>
+          <w:sz w:val="20"/>
+          <w:szCs w:val="20"/>
+        </w:rPr>
+        <w:tab/>
+      </w:r>
+      <w:r>
+        <w:rPr>
+          <w:rFonts w:ascii="Consolas" w:hAnsi="Consolas" w:cs="Consolas"/>
+          <w:color w:val="000000"/>
+          <w:sz w:val="20"/>
+          <w:szCs w:val="20"/>
+        </w:rPr>
+        <w:tab/>
+      </w:r>
+      <w:proofErr w:type="spellStart"/>
+      <w:r>
+        <w:rPr>
+          <w:rFonts w:ascii="Consolas" w:hAnsi="Consolas" w:cs="Consolas"/>
+          <w:color w:val="000000"/>
+          <w:sz w:val="20"/>
+          <w:szCs w:val="20"/>
+        </w:rPr>
+        <w:t>System.</w:t>
+      </w:r>
+      <w:r>
+        <w:rPr>
+          <w:rFonts w:ascii="Consolas" w:hAnsi="Consolas" w:cs="Consolas"/>
+          <w:b/>
+          <w:bCs/>
+          <w:i/>
+          <w:iCs/>
+          <w:color w:val="0000C0"/>
+          <w:sz w:val="20"/>
+          <w:szCs w:val="20"/>
+        </w:rPr>
+        <w:t>out</w:t>
+      </w:r>
+      <w:r>
+        <w:rPr>
+          <w:rFonts w:ascii="Consolas" w:hAnsi="Consolas" w:cs="Consolas"/>
+          <w:color w:val="000000"/>
+          <w:sz w:val="20"/>
+          <w:szCs w:val="20"/>
+        </w:rPr>
+        <w:t>.println</w:t>
+      </w:r>
+      <w:proofErr w:type="spellEnd"/>
+      <w:r>
+        <w:rPr>
+          <w:rFonts w:ascii="Consolas" w:hAnsi="Consolas" w:cs="Consolas"/>
+          <w:color w:val="000000"/>
+          <w:sz w:val="20"/>
+          <w:szCs w:val="20"/>
+        </w:rPr>
+        <w:t>(</w:t>
+      </w:r>
+      <w:r>
+        <w:rPr>
+          <w:rFonts w:ascii="Consolas" w:hAnsi="Consolas" w:cs="Consolas"/>
+          <w:color w:val="2A00FF"/>
+          <w:sz w:val="20"/>
+          <w:szCs w:val="20"/>
+        </w:rPr>
+        <w:t>"</w:t>
+      </w:r>
+      <w:proofErr w:type="spellStart"/>
+      <w:proofErr w:type="gramStart"/>
+      <w:r>
+        <w:rPr>
+          <w:rFonts w:ascii="Consolas" w:hAnsi="Consolas" w:cs="Consolas"/>
+          <w:color w:val="2A00FF"/>
+          <w:sz w:val="20"/>
+          <w:szCs w:val="20"/>
+        </w:rPr>
+        <w:t>com.ruhul</w:t>
+      </w:r>
+      <w:proofErr w:type="spellEnd"/>
+      <w:proofErr w:type="gramEnd"/>
+      <w:r>
+        <w:rPr>
+          <w:rFonts w:ascii="Consolas" w:hAnsi="Consolas" w:cs="Consolas"/>
+          <w:color w:val="2A00FF"/>
+          <w:sz w:val="20"/>
+          <w:szCs w:val="20"/>
+        </w:rPr>
+        <w:t>: Instructor: "</w:t>
+      </w:r>
+      <w:r>
+        <w:rPr>
+          <w:rFonts w:ascii="Consolas" w:hAnsi="Consolas" w:cs="Consolas"/>
+          <w:color w:val="000000"/>
+          <w:sz w:val="20"/>
+          <w:szCs w:val="20"/>
+        </w:rPr>
+        <w:t xml:space="preserve"> + </w:t>
+      </w:r>
+      <w:proofErr w:type="spellStart"/>
+      <w:r>
+        <w:rPr>
+          <w:rFonts w:ascii="Consolas" w:hAnsi="Consolas" w:cs="Consolas"/>
+          <w:color w:val="6A3E3E"/>
+          <w:sz w:val="20"/>
+          <w:szCs w:val="20"/>
+        </w:rPr>
+        <w:t>tempInstructor</w:t>
+      </w:r>
+      <w:proofErr w:type="spellEnd"/>
+      <w:r>
+        <w:rPr>
+          <w:rFonts w:ascii="Consolas" w:hAnsi="Consolas" w:cs="Consolas"/>
+          <w:color w:val="000000"/>
+          <w:sz w:val="20"/>
+          <w:szCs w:val="20"/>
+        </w:rPr>
+        <w:t>);</w:t>
+      </w:r>
+    </w:p>
+    <w:p>
+      <w:pPr>
+        <w:autoSpaceDE w:val="0"/>
+        <w:autoSpaceDN w:val="0"/>
+        <w:adjustRightInd w:val="0"/>
+        <w:spacing w:after="0" w:line="240" w:lineRule="auto"/>
+        <w:rPr>
+          <w:rFonts w:ascii="Consolas" w:hAnsi="Consolas" w:cs="Consolas"/>
+          <w:sz w:val="20"/>
+          <w:szCs w:val="20"/>
+        </w:rPr>
+      </w:pPr>
+    </w:p>
+    <w:p>
+      <w:pPr>
+        <w:autoSpaceDE w:val="0"/>
+        <w:autoSpaceDN w:val="0"/>
+        <w:adjustRightInd w:val="0"/>
+        <w:spacing w:after="0" w:line="240" w:lineRule="auto"/>
+        <w:rPr>
+          <w:rFonts w:ascii="Consolas" w:hAnsi="Consolas" w:cs="Consolas"/>
+          <w:sz w:val="20"/>
+          <w:szCs w:val="20"/>
+        </w:rPr>
+      </w:pPr>
+      <w:r>
+        <w:rPr>
+          <w:rFonts w:ascii="Consolas" w:hAnsi="Consolas" w:cs="Consolas"/>
+          <w:sz w:val="20"/>
+          <w:szCs w:val="20"/>
+        </w:rPr>
+        <w:tab/>
+      </w:r>
+      <w:r>
+        <w:rPr>
+          <w:rFonts w:ascii="Consolas" w:hAnsi="Consolas" w:cs="Consolas"/>
+          <w:sz w:val="20"/>
+          <w:szCs w:val="20"/>
+        </w:rPr>
+        <w:tab/>
+      </w:r>
+      <w:r>
+        <w:rPr>
+          <w:rFonts w:ascii="Consolas" w:hAnsi="Consolas" w:cs="Consolas"/>
+          <w:sz w:val="20"/>
+          <w:szCs w:val="20"/>
+        </w:rPr>
+        <w:tab/>
+      </w:r>
+      <w:r>
+        <w:rPr>
+          <w:rFonts w:ascii="Consolas" w:hAnsi="Consolas" w:cs="Consolas"/>
+          <w:color w:val="3F7F5F"/>
+          <w:sz w:val="20"/>
+          <w:szCs w:val="20"/>
+        </w:rPr>
+        <w:t xml:space="preserve">// call the </w:t>
+      </w:r>
+      <w:proofErr w:type="gramStart"/>
+      <w:r>
+        <w:rPr>
+          <w:rFonts w:ascii="Consolas" w:hAnsi="Consolas" w:cs="Consolas"/>
+          <w:color w:val="3F7F5F"/>
+          <w:sz w:val="20"/>
+          <w:szCs w:val="20"/>
+        </w:rPr>
+        <w:t>getter(</w:t>
+      </w:r>
+      <w:proofErr w:type="gramEnd"/>
+      <w:r>
+        <w:rPr>
+          <w:rFonts w:ascii="Consolas" w:hAnsi="Consolas" w:cs="Consolas"/>
+          <w:color w:val="3F7F5F"/>
+          <w:sz w:val="20"/>
+          <w:szCs w:val="20"/>
+        </w:rPr>
         <w:t>) method while session is open</w:t>
       </w:r>
     </w:p>
     <w:p>
       <w:pPr>
+        <w:autoSpaceDE w:val="0"/>
+        <w:autoSpaceDN w:val="0"/>
+        <w:adjustRightInd w:val="0"/>
+        <w:spacing w:after="0" w:line="240" w:lineRule="auto"/>
+        <w:rPr>
+          <w:rFonts w:ascii="Consolas" w:hAnsi="Consolas" w:cs="Consolas"/>
+          <w:sz w:val="20"/>
+          <w:szCs w:val="20"/>
+        </w:rPr>
+      </w:pPr>
+      <w:r>
+        <w:rPr>
+          <w:rFonts w:ascii="Consolas" w:hAnsi="Consolas" w:cs="Consolas"/>
+          <w:color w:val="000000"/>
+          <w:sz w:val="20"/>
+          <w:szCs w:val="20"/>
+        </w:rPr>
+        <w:tab/>
+      </w:r>
+      <w:r>
+        <w:rPr>
+          <w:rFonts w:ascii="Consolas" w:hAnsi="Consolas" w:cs="Consolas"/>
+          <w:color w:val="000000"/>
+          <w:sz w:val="20"/>
+          <w:szCs w:val="20"/>
+        </w:rPr>
+        <w:tab/>
+      </w:r>
+      <w:r>
+        <w:rPr>
+          <w:rFonts w:ascii="Consolas" w:hAnsi="Consolas" w:cs="Consolas"/>
+          <w:color w:val="000000"/>
+          <w:sz w:val="20"/>
+          <w:szCs w:val="20"/>
+        </w:rPr>
+        <w:tab/>
+      </w:r>
+      <w:r>
+        <w:rPr>
+          <w:rFonts w:ascii="Consolas" w:hAnsi="Consolas" w:cs="Consolas"/>
+          <w:color w:val="3F7F5F"/>
+          <w:sz w:val="20"/>
+          <w:szCs w:val="20"/>
+        </w:rPr>
+        <w:t>// get courses for the Instructor</w:t>
+      </w:r>
+    </w:p>
+    <w:p>
+      <w:pPr>
+        <w:autoSpaceDE w:val="0"/>
+        <w:autoSpaceDN w:val="0"/>
+        <w:adjustRightInd w:val="0"/>
+        <w:spacing w:after="0" w:line="240" w:lineRule="auto"/>
+        <w:ind w:left="1440" w:firstLine="720"/>
+        <w:rPr>
+          <w:rFonts w:ascii="Consolas" w:hAnsi="Consolas" w:cs="Consolas"/>
+          <w:color w:val="000000"/>
+          <w:sz w:val="20"/>
+          <w:szCs w:val="20"/>
+        </w:rPr>
+      </w:pPr>
+      <w:proofErr w:type="spellStart"/>
+      <w:r>
+        <w:rPr>
+          <w:rFonts w:ascii="Consolas" w:hAnsi="Consolas" w:cs="Consolas"/>
+          <w:color w:val="000000"/>
+          <w:sz w:val="20"/>
+          <w:szCs w:val="20"/>
+        </w:rPr>
+        <w:t>System.</w:t>
+      </w:r>
+      <w:r>
+        <w:rPr>
+          <w:rFonts w:ascii="Consolas" w:hAnsi="Consolas" w:cs="Consolas"/>
+          <w:b/>
+          <w:bCs/>
+          <w:i/>
+          <w:iCs/>
+          <w:color w:val="0000C0"/>
+          <w:sz w:val="20"/>
+          <w:szCs w:val="20"/>
+        </w:rPr>
+        <w:t>out</w:t>
+      </w:r>
+      <w:r>
+        <w:rPr>
+          <w:rFonts w:ascii="Consolas" w:hAnsi="Consolas" w:cs="Consolas"/>
+          <w:color w:val="000000"/>
+          <w:sz w:val="20"/>
+          <w:szCs w:val="20"/>
+        </w:rPr>
+        <w:t>.println</w:t>
+      </w:r>
+      <w:proofErr w:type="spellEnd"/>
+      <w:r>
+        <w:rPr>
+          <w:rFonts w:ascii="Consolas" w:hAnsi="Consolas" w:cs="Consolas"/>
+          <w:color w:val="000000"/>
+          <w:sz w:val="20"/>
+          <w:szCs w:val="20"/>
+        </w:rPr>
+        <w:t>(</w:t>
+      </w:r>
+      <w:r>
+        <w:rPr>
+          <w:rFonts w:ascii="Consolas" w:hAnsi="Consolas" w:cs="Consolas"/>
+          <w:color w:val="2A00FF"/>
+          <w:sz w:val="20"/>
+          <w:szCs w:val="20"/>
+        </w:rPr>
+        <w:t>"Courses (Session Open): "</w:t>
+      </w:r>
+      <w:r>
+        <w:rPr>
+          <w:rFonts w:ascii="Consolas" w:hAnsi="Consolas" w:cs="Consolas"/>
+          <w:color w:val="000000"/>
+          <w:sz w:val="20"/>
+          <w:szCs w:val="20"/>
+        </w:rPr>
+        <w:t xml:space="preserve"> + </w:t>
+      </w:r>
+    </w:p>
+    <w:p>
+      <w:pPr>
+        <w:autoSpaceDE w:val="0"/>
+        <w:autoSpaceDN w:val="0"/>
+        <w:adjustRightInd w:val="0"/>
+        <w:spacing w:after="0" w:line="240" w:lineRule="auto"/>
+        <w:ind w:left="2880" w:firstLine="720"/>
+        <w:rPr>
+          <w:rFonts w:ascii="Consolas" w:hAnsi="Consolas" w:cs="Consolas"/>
+          <w:sz w:val="20"/>
+          <w:szCs w:val="20"/>
+        </w:rPr>
+      </w:pPr>
+      <w:proofErr w:type="spellStart"/>
+      <w:r>
+        <w:rPr>
+          <w:rFonts w:ascii="Consolas" w:hAnsi="Consolas" w:cs="Consolas"/>
+          <w:color w:val="6A3E3E"/>
+          <w:sz w:val="20"/>
+          <w:szCs w:val="20"/>
+        </w:rPr>
+        <w:t>tempInstructor</w:t>
+      </w:r>
+      <w:r>
+        <w:rPr>
+          <w:rFonts w:ascii="Consolas" w:hAnsi="Consolas" w:cs="Consolas"/>
+          <w:color w:val="000000"/>
+          <w:sz w:val="20"/>
+          <w:szCs w:val="20"/>
+        </w:rPr>
+        <w:t>.getCourses</w:t>
+      </w:r>
+      <w:proofErr w:type="spellEnd"/>
+      <w:r>
+        <w:rPr>
+          <w:rFonts w:ascii="Consolas" w:hAnsi="Consolas" w:cs="Consolas"/>
+          <w:color w:val="000000"/>
+          <w:sz w:val="20"/>
+          <w:szCs w:val="20"/>
+        </w:rPr>
+        <w:t>());</w:t>
+      </w:r>
+    </w:p>
+    <w:p>
+      <w:pPr>
+        <w:autoSpaceDE w:val="0"/>
+        <w:autoSpaceDN w:val="0"/>
+        <w:adjustRightInd w:val="0"/>
+        <w:spacing w:after="0" w:line="240" w:lineRule="auto"/>
+        <w:rPr>
+          <w:rFonts w:ascii="Consolas" w:hAnsi="Consolas" w:cs="Consolas"/>
+          <w:sz w:val="20"/>
+          <w:szCs w:val="20"/>
+        </w:rPr>
+      </w:pPr>
+      <w:r>
+        <w:rPr>
+          <w:rFonts w:ascii="Consolas" w:hAnsi="Consolas" w:cs="Consolas"/>
+          <w:sz w:val="20"/>
+          <w:szCs w:val="20"/>
+        </w:rPr>
+        <w:tab/>
+      </w:r>
+      <w:r>
+        <w:rPr>
+          <w:rFonts w:ascii="Consolas" w:hAnsi="Consolas" w:cs="Consolas"/>
+          <w:sz w:val="20"/>
+          <w:szCs w:val="20"/>
+        </w:rPr>
+        <w:tab/>
+      </w:r>
+      <w:r>
+        <w:rPr>
+          <w:rFonts w:ascii="Consolas" w:hAnsi="Consolas" w:cs="Consolas"/>
+          <w:sz w:val="20"/>
+          <w:szCs w:val="20"/>
+        </w:rPr>
+        <w:tab/>
+      </w:r>
+    </w:p>
+    <w:p>
+      <w:pPr>
+        <w:autoSpaceDE w:val="0"/>
+        <w:autoSpaceDN w:val="0"/>
+        <w:adjustRightInd w:val="0"/>
+        <w:spacing w:after="0" w:line="240" w:lineRule="auto"/>
+        <w:rPr>
+          <w:rFonts w:ascii="Consolas" w:hAnsi="Consolas" w:cs="Consolas"/>
+          <w:sz w:val="20"/>
+          <w:szCs w:val="20"/>
+        </w:rPr>
+      </w:pPr>
+      <w:r>
+        <w:rPr>
+          <w:rFonts w:ascii="Consolas" w:hAnsi="Consolas" w:cs="Consolas"/>
+          <w:color w:val="000000"/>
+          <w:sz w:val="20"/>
+          <w:szCs w:val="20"/>
+        </w:rPr>
+        <w:tab/>
+      </w:r>
+      <w:r>
+        <w:rPr>
+          <w:rFonts w:ascii="Consolas" w:hAnsi="Consolas" w:cs="Consolas"/>
+          <w:color w:val="000000"/>
+          <w:sz w:val="20"/>
+          <w:szCs w:val="20"/>
+        </w:rPr>
+        <w:tab/>
+      </w:r>
+      <w:r>
+        <w:rPr>
+          <w:rFonts w:ascii="Consolas" w:hAnsi="Consolas" w:cs="Consolas"/>
+          <w:color w:val="000000"/>
+          <w:sz w:val="20"/>
+          <w:szCs w:val="20"/>
+        </w:rPr>
+        <w:tab/>
+      </w:r>
+      <w:r>
+        <w:rPr>
+          <w:rFonts w:ascii="Consolas" w:hAnsi="Consolas" w:cs="Consolas"/>
+          <w:color w:val="3F7F5F"/>
+          <w:sz w:val="20"/>
+          <w:szCs w:val="20"/>
+        </w:rPr>
+        <w:t>// commit the transaction</w:t>
+      </w:r>
+    </w:p>
+    <w:p>
+      <w:pPr>
+        <w:autoSpaceDE w:val="0"/>
+        <w:autoSpaceDN w:val="0"/>
+        <w:adjustRightInd w:val="0"/>
+        <w:spacing w:after="0" w:line="240" w:lineRule="auto"/>
+        <w:rPr>
+          <w:rFonts w:ascii="Consolas" w:hAnsi="Consolas" w:cs="Consolas"/>
+          <w:sz w:val="20"/>
+          <w:szCs w:val="20"/>
+        </w:rPr>
+      </w:pPr>
+      <w:r>
+        <w:rPr>
+          <w:rFonts w:ascii="Consolas" w:hAnsi="Consolas" w:cs="Consolas"/>
+          <w:color w:val="000000"/>
+          <w:sz w:val="20"/>
+          <w:szCs w:val="20"/>
+        </w:rPr>
+        <w:tab/>
+      </w:r>
+      <w:r>
+        <w:rPr>
+          <w:rFonts w:ascii="Consolas" w:hAnsi="Consolas" w:cs="Consolas"/>
+          <w:color w:val="000000"/>
+          <w:sz w:val="20"/>
+          <w:szCs w:val="20"/>
+        </w:rPr>
+        <w:tab/>
+      </w:r>
+      <w:r>
+        <w:rPr>
+          <w:rFonts w:ascii="Consolas" w:hAnsi="Consolas" w:cs="Consolas"/>
+          <w:color w:val="000000"/>
+          <w:sz w:val="20"/>
+          <w:szCs w:val="20"/>
+        </w:rPr>
+        <w:tab/>
+      </w:r>
+      <w:proofErr w:type="spellStart"/>
+      <w:proofErr w:type="gramStart"/>
+      <w:r>
+        <w:rPr>
+          <w:rFonts w:ascii="Consolas" w:hAnsi="Consolas" w:cs="Consolas"/>
+          <w:color w:val="6A3E3E"/>
+          <w:sz w:val="20"/>
+          <w:szCs w:val="20"/>
+        </w:rPr>
+        <w:t>session</w:t>
+      </w:r>
+      <w:r>
+        <w:rPr>
+          <w:rFonts w:ascii="Consolas" w:hAnsi="Consolas" w:cs="Consolas"/>
+          <w:color w:val="000000"/>
+          <w:sz w:val="20"/>
+          <w:szCs w:val="20"/>
+        </w:rPr>
+        <w:t>.getTransaction</w:t>
+      </w:r>
+      <w:proofErr w:type="spellEnd"/>
+      <w:proofErr w:type="gramEnd"/>
+      <w:r>
+        <w:rPr>
+          <w:rFonts w:ascii="Consolas" w:hAnsi="Consolas" w:cs="Consolas"/>
+          <w:color w:val="000000"/>
+          <w:sz w:val="20"/>
+          <w:szCs w:val="20"/>
+        </w:rPr>
+        <w:t>().commit();</w:t>
+      </w:r>
+    </w:p>
+    <w:p>
+      <w:pPr>
+        <w:autoSpaceDE w:val="0"/>
+        <w:autoSpaceDN w:val="0"/>
+        <w:adjustRightInd w:val="0"/>
+        <w:spacing w:after="0" w:line="240" w:lineRule="auto"/>
+        <w:rPr>
+          <w:rFonts w:ascii="Consolas" w:hAnsi="Consolas" w:cs="Consolas"/>
+          <w:sz w:val="20"/>
+          <w:szCs w:val="20"/>
+        </w:rPr>
+      </w:pPr>
+      <w:r>
+        <w:rPr>
+          <w:rFonts w:ascii="Consolas" w:hAnsi="Consolas" w:cs="Consolas"/>
+          <w:color w:val="000000"/>
+          <w:sz w:val="20"/>
+          <w:szCs w:val="20"/>
+        </w:rPr>
+        <w:tab/>
+      </w:r>
+      <w:r>
+        <w:rPr>
+          <w:rFonts w:ascii="Consolas" w:hAnsi="Consolas" w:cs="Consolas"/>
+          <w:color w:val="000000"/>
+          <w:sz w:val="20"/>
+          <w:szCs w:val="20"/>
+        </w:rPr>
+        <w:tab/>
+      </w:r>
+      <w:r>
+        <w:rPr>
+          <w:rFonts w:ascii="Consolas" w:hAnsi="Consolas" w:cs="Consolas"/>
+          <w:color w:val="000000"/>
+          <w:sz w:val="20"/>
+          <w:szCs w:val="20"/>
+        </w:rPr>
+        <w:tab/>
+      </w:r>
+    </w:p>
+    <w:p>
+      <w:pPr>
+        <w:autoSpaceDE w:val="0"/>
+        <w:autoSpaceDN w:val="0"/>
+        <w:adjustRightInd w:val="0"/>
+        <w:spacing w:after="0" w:line="240" w:lineRule="auto"/>
+        <w:rPr>
+          <w:rFonts w:ascii="Consolas" w:hAnsi="Consolas" w:cs="Consolas"/>
+          <w:sz w:val="20"/>
+          <w:szCs w:val="20"/>
+        </w:rPr>
+      </w:pPr>
+      <w:r>
+        <w:rPr>
+          <w:rFonts w:ascii="Consolas" w:hAnsi="Consolas" w:cs="Consolas"/>
+          <w:color w:val="000000"/>
+          <w:sz w:val="20"/>
+          <w:szCs w:val="20"/>
+        </w:rPr>
+        <w:tab/>
+      </w:r>
+      <w:r>
+        <w:rPr>
+          <w:rFonts w:ascii="Consolas" w:hAnsi="Consolas" w:cs="Consolas"/>
+          <w:color w:val="000000"/>
+          <w:sz w:val="20"/>
+          <w:szCs w:val="20"/>
+        </w:rPr>
+        <w:tab/>
+      </w:r>
+      <w:r>
+        <w:rPr>
+          <w:rFonts w:ascii="Consolas" w:hAnsi="Consolas" w:cs="Consolas"/>
+          <w:color w:val="000000"/>
+          <w:sz w:val="20"/>
+          <w:szCs w:val="20"/>
+        </w:rPr>
+        <w:tab/>
+      </w:r>
+      <w:r>
+        <w:rPr>
+          <w:rFonts w:ascii="Consolas" w:hAnsi="Consolas" w:cs="Consolas"/>
+          <w:color w:val="3F7F5F"/>
+          <w:sz w:val="20"/>
+          <w:szCs w:val="20"/>
+        </w:rPr>
+        <w:t>// close the session</w:t>
+      </w:r>
+    </w:p>
+    <w:p>
+      <w:pPr>
+        <w:autoSpaceDE w:val="0"/>
+        <w:autoSpaceDN w:val="0"/>
+        <w:adjustRightInd w:val="0"/>
+        <w:spacing w:after="0" w:line="240" w:lineRule="auto"/>
+        <w:rPr>
+          <w:rFonts w:ascii="Consolas" w:hAnsi="Consolas" w:cs="Consolas"/>
+          <w:sz w:val="20"/>
+          <w:szCs w:val="20"/>
+        </w:rPr>
+      </w:pPr>
+      <w:r>
+        <w:rPr>
+          <w:rFonts w:ascii="Consolas" w:hAnsi="Consolas" w:cs="Consolas"/>
+          <w:color w:val="000000"/>
+          <w:sz w:val="20"/>
+          <w:szCs w:val="20"/>
+        </w:rPr>
+        <w:tab/>
+      </w:r>
+      <w:r>
+        <w:rPr>
+          <w:rFonts w:ascii="Consolas" w:hAnsi="Consolas" w:cs="Consolas"/>
+          <w:color w:val="000000"/>
+          <w:sz w:val="20"/>
+          <w:szCs w:val="20"/>
+        </w:rPr>
+        <w:tab/>
+      </w:r>
+      <w:r>
+        <w:rPr>
+          <w:rFonts w:ascii="Consolas" w:hAnsi="Consolas" w:cs="Consolas"/>
+          <w:color w:val="000000"/>
+          <w:sz w:val="20"/>
+          <w:szCs w:val="20"/>
+        </w:rPr>
+        <w:tab/>
+      </w:r>
+      <w:proofErr w:type="spellStart"/>
+      <w:proofErr w:type="gramStart"/>
+      <w:r>
+        <w:rPr>
+          <w:rFonts w:ascii="Consolas" w:hAnsi="Consolas" w:cs="Consolas"/>
+          <w:color w:val="6A3E3E"/>
+          <w:sz w:val="20"/>
+          <w:szCs w:val="20"/>
+        </w:rPr>
+        <w:t>session</w:t>
+      </w:r>
+      <w:r>
+        <w:rPr>
+          <w:rFonts w:ascii="Consolas" w:hAnsi="Consolas" w:cs="Consolas"/>
+          <w:color w:val="000000"/>
+          <w:sz w:val="20"/>
+          <w:szCs w:val="20"/>
+        </w:rPr>
+        <w:t>.close</w:t>
+      </w:r>
+      <w:proofErr w:type="spellEnd"/>
+      <w:proofErr w:type="gramEnd"/>
+      <w:r>
+        <w:rPr>
+          <w:rFonts w:ascii="Consolas" w:hAnsi="Consolas" w:cs="Consolas"/>
+          <w:color w:val="000000"/>
+          <w:sz w:val="20"/>
+          <w:szCs w:val="20"/>
+        </w:rPr>
+        <w:t>();</w:t>
+      </w:r>
+    </w:p>
+    <w:p>
+      <w:pPr>
+        <w:autoSpaceDE w:val="0"/>
+        <w:autoSpaceDN w:val="0"/>
+        <w:adjustRightInd w:val="0"/>
+        <w:spacing w:after="0" w:line="240" w:lineRule="auto"/>
+        <w:rPr>
+          <w:rFonts w:ascii="Consolas" w:hAnsi="Consolas" w:cs="Consolas"/>
+          <w:sz w:val="20"/>
+          <w:szCs w:val="20"/>
+        </w:rPr>
+      </w:pPr>
+      <w:r>
+        <w:rPr>
+          <w:rFonts w:ascii="Consolas" w:hAnsi="Consolas" w:cs="Consolas"/>
+          <w:color w:val="000000"/>
+          <w:sz w:val="20"/>
+          <w:szCs w:val="20"/>
+        </w:rPr>
+        <w:tab/>
+      </w:r>
+      <w:r>
+        <w:rPr>
+          <w:rFonts w:ascii="Consolas" w:hAnsi="Consolas" w:cs="Consolas"/>
+          <w:color w:val="000000"/>
+          <w:sz w:val="20"/>
+          <w:szCs w:val="20"/>
+        </w:rPr>
+        <w:tab/>
+      </w:r>
+      <w:r>
+        <w:rPr>
+          <w:rFonts w:ascii="Consolas" w:hAnsi="Consolas" w:cs="Consolas"/>
+          <w:color w:val="000000"/>
+          <w:sz w:val="20"/>
+          <w:szCs w:val="20"/>
+        </w:rPr>
+        <w:tab/>
+      </w:r>
+    </w:p>
+    <w:p>
+      <w:pPr>
+        <w:autoSpaceDE w:val="0"/>
+        <w:autoSpaceDN w:val="0"/>
+        <w:adjustRightInd w:val="0"/>
+        <w:spacing w:after="0" w:line="240" w:lineRule="auto"/>
+        <w:rPr>
+          <w:rFonts w:ascii="Consolas" w:hAnsi="Consolas" w:cs="Consolas"/>
+          <w:sz w:val="20"/>
+          <w:szCs w:val="20"/>
+        </w:rPr>
+      </w:pPr>
+      <w:r>
+        <w:rPr>
+          <w:rFonts w:ascii="Consolas" w:hAnsi="Consolas" w:cs="Consolas"/>
+          <w:color w:val="000000"/>
+          <w:sz w:val="20"/>
+          <w:szCs w:val="20"/>
+        </w:rPr>
+        <w:tab/>
+      </w:r>
+      <w:r>
+        <w:rPr>
+          <w:rFonts w:ascii="Consolas" w:hAnsi="Consolas" w:cs="Consolas"/>
+          <w:color w:val="000000"/>
+          <w:sz w:val="20"/>
+          <w:szCs w:val="20"/>
+        </w:rPr>
+        <w:tab/>
+      </w:r>
+      <w:r>
+        <w:rPr>
+          <w:rFonts w:ascii="Consolas" w:hAnsi="Consolas" w:cs="Consolas"/>
+          <w:color w:val="000000"/>
+          <w:sz w:val="20"/>
+          <w:szCs w:val="20"/>
+        </w:rPr>
+        <w:tab/>
+      </w:r>
+      <w:r>
+        <w:rPr>
+          <w:rFonts w:ascii="Consolas" w:hAnsi="Consolas" w:cs="Consolas"/>
+          <w:color w:val="3F7F5F"/>
+          <w:sz w:val="20"/>
+          <w:szCs w:val="20"/>
+        </w:rPr>
+        <w:t>// get courses for the instructor</w:t>
+      </w:r>
+    </w:p>
+    <w:p>
+      <w:pPr>
+        <w:autoSpaceDE w:val="0"/>
+        <w:autoSpaceDN w:val="0"/>
+        <w:adjustRightInd w:val="0"/>
+        <w:spacing w:after="0" w:line="240" w:lineRule="auto"/>
+        <w:ind w:left="2160"/>
+        <w:rPr>
+          <w:rFonts w:ascii="Consolas" w:hAnsi="Consolas" w:cs="Consolas"/>
+          <w:sz w:val="20"/>
+          <w:szCs w:val="20"/>
+        </w:rPr>
+      </w:pPr>
+      <w:proofErr w:type="spellStart"/>
+      <w:r>
+        <w:rPr>
+          <w:rFonts w:ascii="Consolas" w:hAnsi="Consolas" w:cs="Consolas"/>
+          <w:color w:val="000000"/>
+          <w:sz w:val="20"/>
+          <w:szCs w:val="20"/>
+        </w:rPr>
+        <w:t>System.</w:t>
+      </w:r>
+      <w:r>
+        <w:rPr>
+          <w:rFonts w:ascii="Consolas" w:hAnsi="Consolas" w:cs="Consolas"/>
+          <w:b/>
+          <w:bCs/>
+          <w:i/>
+          <w:iCs/>
+          <w:color w:val="0000C0"/>
+          <w:sz w:val="20"/>
+          <w:szCs w:val="20"/>
+        </w:rPr>
+        <w:t>out</w:t>
+      </w:r>
+      <w:r>
+        <w:rPr>
+          <w:rFonts w:ascii="Consolas" w:hAnsi="Consolas" w:cs="Consolas"/>
+          <w:color w:val="000000"/>
+          <w:sz w:val="20"/>
+          <w:szCs w:val="20"/>
+        </w:rPr>
+        <w:t>.println</w:t>
+      </w:r>
+      <w:proofErr w:type="spellEnd"/>
+      <w:r>
+        <w:rPr>
+          <w:rFonts w:ascii="Consolas" w:hAnsi="Consolas" w:cs="Consolas"/>
+          <w:color w:val="000000"/>
+          <w:sz w:val="20"/>
+          <w:szCs w:val="20"/>
+        </w:rPr>
+        <w:t>(</w:t>
+      </w:r>
+      <w:r>
+        <w:rPr>
+          <w:rFonts w:ascii="Consolas" w:hAnsi="Consolas" w:cs="Consolas"/>
+          <w:color w:val="2A00FF"/>
+          <w:sz w:val="20"/>
+          <w:szCs w:val="20"/>
+        </w:rPr>
+        <w:t>"</w:t>
+      </w:r>
+      <w:proofErr w:type="spellStart"/>
+      <w:proofErr w:type="gramStart"/>
+      <w:r>
+        <w:rPr>
+          <w:rFonts w:ascii="Consolas" w:hAnsi="Consolas" w:cs="Consolas"/>
+          <w:color w:val="2A00FF"/>
+          <w:sz w:val="20"/>
+          <w:szCs w:val="20"/>
+        </w:rPr>
+        <w:t>com.ruhul</w:t>
+      </w:r>
+      <w:proofErr w:type="spellEnd"/>
+      <w:proofErr w:type="gramEnd"/>
+      <w:r>
+        <w:rPr>
+          <w:rFonts w:ascii="Consolas" w:hAnsi="Consolas" w:cs="Consolas"/>
+          <w:color w:val="2A00FF"/>
+          <w:sz w:val="20"/>
+          <w:szCs w:val="20"/>
+        </w:rPr>
+        <w:t>: Courses: "</w:t>
+      </w:r>
+      <w:r>
+        <w:rPr>
+          <w:rFonts w:ascii="Consolas" w:hAnsi="Consolas" w:cs="Consolas"/>
+          <w:color w:val="000000"/>
+          <w:sz w:val="20"/>
+          <w:szCs w:val="20"/>
+        </w:rPr>
+        <w:t xml:space="preserve"> + </w:t>
+      </w:r>
+      <w:proofErr w:type="spellStart"/>
+      <w:r>
+        <w:rPr>
+          <w:rFonts w:ascii="Consolas" w:hAnsi="Consolas" w:cs="Consolas"/>
+          <w:color w:val="6A3E3E"/>
+          <w:sz w:val="20"/>
+          <w:szCs w:val="20"/>
+        </w:rPr>
+        <w:t>tempInstructor</w:t>
+      </w:r>
+      <w:r>
+        <w:rPr>
+          <w:rFonts w:ascii="Consolas" w:hAnsi="Consolas" w:cs="Consolas"/>
+          <w:color w:val="000000"/>
+          <w:sz w:val="20"/>
+          <w:szCs w:val="20"/>
+        </w:rPr>
+        <w:t>.getCourses</w:t>
+      </w:r>
+      <w:proofErr w:type="spellEnd"/>
+      <w:r>
+        <w:rPr>
+          <w:rFonts w:ascii="Consolas" w:hAnsi="Consolas" w:cs="Consolas"/>
+          <w:color w:val="000000"/>
+          <w:sz w:val="20"/>
+          <w:szCs w:val="20"/>
+        </w:rPr>
+        <w:t>());</w:t>
+      </w:r>
+    </w:p>
+    <w:p>
+      <w:pPr>
+        <w:autoSpaceDE w:val="0"/>
+        <w:autoSpaceDN w:val="0"/>
+        <w:adjustRightInd w:val="0"/>
+        <w:spacing w:after="0" w:line="240" w:lineRule="auto"/>
+        <w:rPr>
+          <w:rFonts w:ascii="Consolas" w:hAnsi="Consolas" w:cs="Consolas"/>
+          <w:sz w:val="20"/>
+          <w:szCs w:val="20"/>
+        </w:rPr>
+      </w:pPr>
+      <w:r>
+        <w:rPr>
+          <w:rFonts w:ascii="Consolas" w:hAnsi="Consolas" w:cs="Consolas"/>
+          <w:color w:val="000000"/>
+          <w:sz w:val="20"/>
+          <w:szCs w:val="20"/>
+        </w:rPr>
+        <w:tab/>
+      </w:r>
+      <w:r>
+        <w:rPr>
+          <w:rFonts w:ascii="Consolas" w:hAnsi="Consolas" w:cs="Consolas"/>
+          <w:color w:val="000000"/>
+          <w:sz w:val="20"/>
+          <w:szCs w:val="20"/>
+        </w:rPr>
+        <w:tab/>
+      </w:r>
+      <w:r>
+        <w:rPr>
+          <w:rFonts w:ascii="Consolas" w:hAnsi="Consolas" w:cs="Consolas"/>
+          <w:color w:val="000000"/>
+          <w:sz w:val="20"/>
+          <w:szCs w:val="20"/>
+        </w:rPr>
+        <w:tab/>
+      </w:r>
+    </w:p>
+    <w:p>
+      <w:pPr>
+        <w:autoSpaceDE w:val="0"/>
+        <w:autoSpaceDN w:val="0"/>
+        <w:adjustRightInd w:val="0"/>
+        <w:spacing w:after="0" w:line="240" w:lineRule="auto"/>
+        <w:rPr>
+          <w:rFonts w:ascii="Consolas" w:hAnsi="Consolas" w:cs="Consolas"/>
+          <w:sz w:val="20"/>
+          <w:szCs w:val="20"/>
+        </w:rPr>
+      </w:pPr>
+      <w:r>
+        <w:rPr>
+          <w:rFonts w:ascii="Consolas" w:hAnsi="Consolas" w:cs="Consolas"/>
+          <w:color w:val="000000"/>
+          <w:sz w:val="20"/>
+          <w:szCs w:val="20"/>
+        </w:rPr>
+        <w:tab/>
+      </w:r>
+      <w:r>
+        <w:rPr>
+          <w:rFonts w:ascii="Consolas" w:hAnsi="Consolas" w:cs="Consolas"/>
+          <w:color w:val="000000"/>
+          <w:sz w:val="20"/>
+          <w:szCs w:val="20"/>
+        </w:rPr>
+        <w:tab/>
+      </w:r>
+      <w:r>
+        <w:rPr>
+          <w:rFonts w:ascii="Consolas" w:hAnsi="Consolas" w:cs="Consolas"/>
+          <w:color w:val="000000"/>
+          <w:sz w:val="20"/>
+          <w:szCs w:val="20"/>
+        </w:rPr>
+        <w:tab/>
+      </w:r>
+      <w:proofErr w:type="spellStart"/>
+      <w:r>
+        <w:rPr>
+          <w:rFonts w:ascii="Consolas" w:hAnsi="Consolas" w:cs="Consolas"/>
+          <w:color w:val="000000"/>
+          <w:sz w:val="20"/>
+          <w:szCs w:val="20"/>
+        </w:rPr>
+        <w:t>System.</w:t>
+      </w:r>
+      <w:r>
+        <w:rPr>
+          <w:rFonts w:ascii="Consolas" w:hAnsi="Consolas" w:cs="Consolas"/>
+          <w:b/>
+          <w:bCs/>
+          <w:i/>
+          <w:iCs/>
+          <w:color w:val="0000C0"/>
+          <w:sz w:val="20"/>
+          <w:szCs w:val="20"/>
+        </w:rPr>
+        <w:t>out</w:t>
+      </w:r>
+      <w:r>
+        <w:rPr>
+          <w:rFonts w:ascii="Consolas" w:hAnsi="Consolas" w:cs="Consolas"/>
+          <w:color w:val="000000"/>
+          <w:sz w:val="20"/>
+          <w:szCs w:val="20"/>
+        </w:rPr>
+        <w:t>.println</w:t>
+      </w:r>
+      <w:proofErr w:type="spellEnd"/>
+      <w:r>
+        <w:rPr>
+          <w:rFonts w:ascii="Consolas" w:hAnsi="Consolas" w:cs="Consolas"/>
+          <w:color w:val="000000"/>
+          <w:sz w:val="20"/>
+          <w:szCs w:val="20"/>
+        </w:rPr>
+        <w:t>(</w:t>
+      </w:r>
+      <w:r>
+        <w:rPr>
+          <w:rFonts w:ascii="Consolas" w:hAnsi="Consolas" w:cs="Consolas"/>
+          <w:color w:val="2A00FF"/>
+          <w:sz w:val="20"/>
+          <w:szCs w:val="20"/>
+        </w:rPr>
+        <w:t>"</w:t>
+      </w:r>
+      <w:proofErr w:type="spellStart"/>
+      <w:proofErr w:type="gramStart"/>
+      <w:r>
+        <w:rPr>
+          <w:rFonts w:ascii="Consolas" w:hAnsi="Consolas" w:cs="Consolas"/>
+          <w:color w:val="2A00FF"/>
+          <w:sz w:val="20"/>
+          <w:szCs w:val="20"/>
+        </w:rPr>
+        <w:t>com.ruhul</w:t>
+      </w:r>
+      <w:proofErr w:type="spellEnd"/>
+      <w:proofErr w:type="gramEnd"/>
+      <w:r>
+        <w:rPr>
+          <w:rFonts w:ascii="Consolas" w:hAnsi="Consolas" w:cs="Consolas"/>
+          <w:color w:val="2A00FF"/>
+          <w:sz w:val="20"/>
+          <w:szCs w:val="20"/>
+        </w:rPr>
+        <w:t>: Done!!!"</w:t>
+      </w:r>
+      <w:r>
+        <w:rPr>
+          <w:rFonts w:ascii="Consolas" w:hAnsi="Consolas" w:cs="Consolas"/>
+          <w:color w:val="000000"/>
+          <w:sz w:val="20"/>
+          <w:szCs w:val="20"/>
+        </w:rPr>
+        <w:t>);</w:t>
+      </w:r>
+    </w:p>
+    <w:p>
+      <w:pPr>
+        <w:autoSpaceDE w:val="0"/>
+        <w:autoSpaceDN w:val="0"/>
+        <w:adjustRightInd w:val="0"/>
+        <w:spacing w:after="0" w:line="240" w:lineRule="auto"/>
+        <w:rPr>
+          <w:rFonts w:ascii="Consolas" w:hAnsi="Consolas" w:cs="Consolas"/>
+          <w:sz w:val="20"/>
+          <w:szCs w:val="20"/>
+        </w:rPr>
+      </w:pPr>
+      <w:r>
+        <w:rPr>
+          <w:rFonts w:ascii="Consolas" w:hAnsi="Consolas" w:cs="Consolas"/>
+          <w:color w:val="000000"/>
+          <w:sz w:val="20"/>
+          <w:szCs w:val="20"/>
+        </w:rPr>
+        <w:tab/>
+      </w:r>
+      <w:r>
+        <w:rPr>
+          <w:rFonts w:ascii="Consolas" w:hAnsi="Consolas" w:cs="Consolas"/>
+          <w:color w:val="000000"/>
+          <w:sz w:val="20"/>
+          <w:szCs w:val="20"/>
+        </w:rPr>
+        <w:tab/>
+        <w:t xml:space="preserve">} </w:t>
+      </w:r>
+      <w:r>
+        <w:rPr>
+          <w:rFonts w:ascii="Consolas" w:hAnsi="Consolas" w:cs="Consolas"/>
+          <w:b/>
+          <w:bCs/>
+          <w:color w:val="7F0055"/>
+          <w:sz w:val="20"/>
+          <w:szCs w:val="20"/>
+        </w:rPr>
+        <w:t>finally</w:t>
+      </w:r>
+      <w:r>
+        <w:rPr>
+          <w:rFonts w:ascii="Consolas" w:hAnsi="Consolas" w:cs="Consolas"/>
+          <w:color w:val="000000"/>
+          <w:sz w:val="20"/>
+          <w:szCs w:val="20"/>
+        </w:rPr>
+        <w:t xml:space="preserve"> {</w:t>
+      </w:r>
+    </w:p>
+    <w:p>
+      <w:pPr>
+        <w:autoSpaceDE w:val="0"/>
+        <w:autoSpaceDN w:val="0"/>
+        <w:adjustRightInd w:val="0"/>
+        <w:spacing w:after="0" w:line="240" w:lineRule="auto"/>
+        <w:rPr>
+          <w:rFonts w:ascii="Consolas" w:hAnsi="Consolas" w:cs="Consolas"/>
+          <w:sz w:val="20"/>
+          <w:szCs w:val="20"/>
+        </w:rPr>
+      </w:pPr>
+      <w:r>
+        <w:rPr>
+          <w:rFonts w:ascii="Consolas" w:hAnsi="Consolas" w:cs="Consolas"/>
+          <w:color w:val="000000"/>
+          <w:sz w:val="20"/>
+          <w:szCs w:val="20"/>
+        </w:rPr>
+        <w:tab/>
+      </w:r>
+      <w:r>
+        <w:rPr>
+          <w:rFonts w:ascii="Consolas" w:hAnsi="Consolas" w:cs="Consolas"/>
+          <w:color w:val="000000"/>
+          <w:sz w:val="20"/>
+          <w:szCs w:val="20"/>
+        </w:rPr>
+        <w:tab/>
+      </w:r>
+      <w:r>
+        <w:rPr>
+          <w:rFonts w:ascii="Consolas" w:hAnsi="Consolas" w:cs="Consolas"/>
+          <w:color w:val="000000"/>
+          <w:sz w:val="20"/>
+          <w:szCs w:val="20"/>
+        </w:rPr>
+        <w:tab/>
+      </w:r>
+      <w:r>
+        <w:rPr>
+          <w:rFonts w:ascii="Consolas" w:hAnsi="Consolas" w:cs="Consolas"/>
+          <w:color w:val="3F7F5F"/>
+          <w:sz w:val="20"/>
+          <w:szCs w:val="20"/>
+        </w:rPr>
+        <w:t>// add clean up code</w:t>
+      </w:r>
+    </w:p>
+    <w:p>
+      <w:pPr>
+        <w:autoSpaceDE w:val="0"/>
+        <w:autoSpaceDN w:val="0"/>
+        <w:adjustRightInd w:val="0"/>
+        <w:spacing w:after="0" w:line="240" w:lineRule="auto"/>
+        <w:rPr>
+          <w:rFonts w:ascii="Consolas" w:hAnsi="Consolas" w:cs="Consolas"/>
+          <w:sz w:val="20"/>
+          <w:szCs w:val="20"/>
+        </w:rPr>
+      </w:pPr>
+      <w:r>
+        <w:rPr>
+          <w:rFonts w:ascii="Consolas" w:hAnsi="Consolas" w:cs="Consolas"/>
+          <w:color w:val="000000"/>
+          <w:sz w:val="20"/>
+          <w:szCs w:val="20"/>
+        </w:rPr>
+        <w:tab/>
+      </w:r>
+      <w:r>
+        <w:rPr>
+          <w:rFonts w:ascii="Consolas" w:hAnsi="Consolas" w:cs="Consolas"/>
+          <w:color w:val="000000"/>
+          <w:sz w:val="20"/>
+          <w:szCs w:val="20"/>
+        </w:rPr>
+        <w:tab/>
+      </w:r>
+      <w:r>
+        <w:rPr>
+          <w:rFonts w:ascii="Consolas" w:hAnsi="Consolas" w:cs="Consolas"/>
+          <w:color w:val="000000"/>
+          <w:sz w:val="20"/>
+          <w:szCs w:val="20"/>
+        </w:rPr>
+        <w:tab/>
+      </w:r>
+      <w:proofErr w:type="spellStart"/>
+      <w:proofErr w:type="gramStart"/>
+      <w:r>
+        <w:rPr>
+          <w:rFonts w:ascii="Consolas" w:hAnsi="Consolas" w:cs="Consolas"/>
+          <w:color w:val="6A3E3E"/>
+          <w:sz w:val="20"/>
+          <w:szCs w:val="20"/>
+        </w:rPr>
+        <w:t>session</w:t>
+      </w:r>
+      <w:r>
+        <w:rPr>
+          <w:rFonts w:ascii="Consolas" w:hAnsi="Consolas" w:cs="Consolas"/>
+          <w:color w:val="000000"/>
+          <w:sz w:val="20"/>
+          <w:szCs w:val="20"/>
+        </w:rPr>
+        <w:t>.close</w:t>
+      </w:r>
+      <w:proofErr w:type="spellEnd"/>
+      <w:proofErr w:type="gramEnd"/>
+      <w:r>
+        <w:rPr>
+          <w:rFonts w:ascii="Consolas" w:hAnsi="Consolas" w:cs="Consolas"/>
+          <w:color w:val="000000"/>
+          <w:sz w:val="20"/>
+          <w:szCs w:val="20"/>
+        </w:rPr>
+        <w:t>();</w:t>
+      </w:r>
+    </w:p>
+    <w:p>
+      <w:pPr>
+        <w:autoSpaceDE w:val="0"/>
+        <w:autoSpaceDN w:val="0"/>
+        <w:adjustRightInd w:val="0"/>
+        <w:spacing w:after="0" w:line="240" w:lineRule="auto"/>
+        <w:rPr>
+          <w:rFonts w:ascii="Consolas" w:hAnsi="Consolas" w:cs="Consolas"/>
+          <w:sz w:val="20"/>
+          <w:szCs w:val="20"/>
+        </w:rPr>
+      </w:pPr>
+      <w:r>
+        <w:rPr>
+          <w:rFonts w:ascii="Consolas" w:hAnsi="Consolas" w:cs="Consolas"/>
+          <w:color w:val="000000"/>
+          <w:sz w:val="20"/>
+          <w:szCs w:val="20"/>
+        </w:rPr>
+        <w:tab/>
+      </w:r>
+      <w:r>
+        <w:rPr>
+          <w:rFonts w:ascii="Consolas" w:hAnsi="Consolas" w:cs="Consolas"/>
+          <w:color w:val="000000"/>
+          <w:sz w:val="20"/>
+          <w:szCs w:val="20"/>
+        </w:rPr>
+        <w:tab/>
+      </w:r>
+      <w:r>
+        <w:rPr>
+          <w:rFonts w:ascii="Consolas" w:hAnsi="Consolas" w:cs="Consolas"/>
+          <w:color w:val="000000"/>
+          <w:sz w:val="20"/>
+          <w:szCs w:val="20"/>
+        </w:rPr>
+        <w:tab/>
+      </w:r>
+      <w:proofErr w:type="spellStart"/>
+      <w:proofErr w:type="gramStart"/>
+      <w:r>
+        <w:rPr>
+          <w:rFonts w:ascii="Consolas" w:hAnsi="Consolas" w:cs="Consolas"/>
+          <w:color w:val="6A3E3E"/>
+          <w:sz w:val="20"/>
+          <w:szCs w:val="20"/>
+        </w:rPr>
+        <w:t>factory</w:t>
+      </w:r>
+      <w:r>
+        <w:rPr>
+          <w:rFonts w:ascii="Consolas" w:hAnsi="Consolas" w:cs="Consolas"/>
+          <w:color w:val="000000"/>
+          <w:sz w:val="20"/>
+          <w:szCs w:val="20"/>
+        </w:rPr>
+        <w:t>.close</w:t>
+      </w:r>
+      <w:proofErr w:type="spellEnd"/>
+      <w:proofErr w:type="gramEnd"/>
+      <w:r>
+        <w:rPr>
+          <w:rFonts w:ascii="Consolas" w:hAnsi="Consolas" w:cs="Consolas"/>
+          <w:color w:val="000000"/>
+          <w:sz w:val="20"/>
+          <w:szCs w:val="20"/>
+        </w:rPr>
+        <w:t>();</w:t>
+      </w:r>
+    </w:p>
+    <w:p>
+      <w:pPr>
+        <w:autoSpaceDE w:val="0"/>
+        <w:autoSpaceDN w:val="0"/>
+        <w:adjustRightInd w:val="0"/>
+        <w:spacing w:after="0" w:line="240" w:lineRule="auto"/>
+        <w:rPr>
+          <w:rFonts w:ascii="Consolas" w:hAnsi="Consolas" w:cs="Consolas"/>
+          <w:sz w:val="20"/>
+          <w:szCs w:val="20"/>
+        </w:rPr>
+      </w:pPr>
+      <w:r>
+        <w:rPr>
+          <w:rFonts w:ascii="Consolas" w:hAnsi="Consolas" w:cs="Consolas"/>
+          <w:color w:val="000000"/>
+          <w:sz w:val="20"/>
+          <w:szCs w:val="20"/>
+        </w:rPr>
+        <w:tab/>
+      </w:r>
+      <w:r>
+        <w:rPr>
+          <w:rFonts w:ascii="Consolas" w:hAnsi="Consolas" w:cs="Consolas"/>
+          <w:color w:val="000000"/>
+          <w:sz w:val="20"/>
+          <w:szCs w:val="20"/>
+        </w:rPr>
+        <w:tab/>
+        <w:t>}</w:t>
+      </w:r>
+    </w:p>
+    <w:p>
+      <w:pPr>
+        <w:autoSpaceDE w:val="0"/>
+        <w:autoSpaceDN w:val="0"/>
+        <w:adjustRightInd w:val="0"/>
+        <w:spacing w:after="0" w:line="240" w:lineRule="auto"/>
+        <w:rPr>
+          <w:rFonts w:ascii="Consolas" w:hAnsi="Consolas" w:cs="Consolas"/>
+          <w:sz w:val="20"/>
+          <w:szCs w:val="20"/>
+        </w:rPr>
+      </w:pPr>
+      <w:r>
+        <w:rPr>
+          <w:rFonts w:ascii="Consolas" w:hAnsi="Consolas" w:cs="Consolas"/>
+          <w:color w:val="000000"/>
+          <w:sz w:val="20"/>
+          <w:szCs w:val="20"/>
+        </w:rPr>
+        <w:tab/>
+        <w:t>}</w:t>
+      </w:r>
+    </w:p>
+    <w:p>
+      <w:pPr>
+        <w:autoSpaceDE w:val="0"/>
+        <w:autoSpaceDN w:val="0"/>
+        <w:adjustRightInd w:val="0"/>
+        <w:spacing w:after="0" w:line="240" w:lineRule="auto"/>
+        <w:rPr>
+          <w:rFonts w:ascii="Consolas" w:hAnsi="Consolas" w:cs="Consolas"/>
+          <w:sz w:val="20"/>
+          <w:szCs w:val="20"/>
+        </w:rPr>
+      </w:pPr>
+      <w:r>
+        <w:rPr>
+          <w:rFonts w:ascii="Consolas" w:hAnsi="Consolas" w:cs="Consolas"/>
+          <w:color w:val="000000"/>
+          <w:sz w:val="20"/>
+          <w:szCs w:val="20"/>
+        </w:rPr>
+        <w:t>}</w:t>
+      </w:r>
+    </w:p>
+    <w:p>
+      <w:pPr>
         <w:spacing w:after="0" w:line="0" w:lineRule="atLeast"/>
       </w:pPr>
+    </w:p>
+    <w:p>
+      <w:pPr>
+        <w:spacing w:after="0" w:line="0" w:lineRule="atLeast"/>
+      </w:pPr>
+      <w:r>
+        <w:rPr>
+          <w:b/>
+          <w:u w:val="single"/>
+        </w:rPr>
+        <w:t>2</w:t>
+      </w:r>
+      <w:r>
+        <w:rPr>
+          <w:b/>
+          <w:u w:val="single"/>
+        </w:rPr>
+        <w:t xml:space="preserve">) </w:t>
+      </w:r>
+      <w:r>
+        <w:rPr>
+          <w:b/>
+          <w:u w:val="single"/>
+        </w:rPr>
+        <w:t>Option 2: Hibernate query with HQL</w:t>
+      </w:r>
+      <w:r>
+        <w:t>:</w:t>
+      </w:r>
+    </w:p>
+    <w:p>
+      <w:pPr>
+        <w:spacing w:after="0" w:line="0" w:lineRule="atLeast"/>
+      </w:pPr>
+    </w:p>
+    <w:p>
+      <w:pPr>
+        <w:spacing w:after="0" w:line="0" w:lineRule="atLeast"/>
+      </w:pPr>
+      <w:r>
+        <w:rPr>
+          <w:noProof/>
+        </w:rPr>
+        <w:drawing>
+          <wp:inline distT="0" distB="0" distL="0" distR="0" wp14:anchorId="75E7A428" wp14:editId="51620CAA">
+            <wp:extent cx="5362575" cy="3514725"/>
+            <wp:effectExtent l="19050" t="19050" r="28575" b="28575"/>
+            <wp:docPr id="5" name="Picture 5"/>
+            <wp:cNvGraphicFramePr>
+              <a:graphicFrameLocks xmlns:a="http://schemas.openxmlformats.org/drawingml/2006/main" noChangeAspect="1"/>
+            </wp:cNvGraphicFramePr>
+            <a:graphic xmlns:a="http://schemas.openxmlformats.org/drawingml/2006/main">
+              <a:graphicData uri="http://schemas.openxmlformats.org/drawingml/2006/picture">
+                <pic:pic xmlns:pic="http://schemas.openxmlformats.org/drawingml/2006/picture">
+                  <pic:nvPicPr>
+                    <pic:cNvPr id="0" name="Picture 4"/>
+                    <pic:cNvPicPr>
+                      <a:picLocks noChangeAspect="1" noChangeArrowheads="1"/>
+                    </pic:cNvPicPr>
+                  </pic:nvPicPr>
+                  <pic:blipFill>
+                    <a:blip r:embed="rId7">
+                      <a:extLst>
+                        <a:ext uri="{28A0092B-C50C-407E-A947-70E740481C1C}">
+                          <a14:useLocalDpi xmlns:a14="http://schemas.microsoft.com/office/drawing/2010/main" val="0"/>
+                        </a:ext>
+                      </a:extLst>
+                    </a:blip>
+                    <a:srcRect/>
+                    <a:stretch>
+                      <a:fillRect/>
+                    </a:stretch>
+                  </pic:blipFill>
+                  <pic:spPr bwMode="auto">
+                    <a:xfrm>
+                      <a:off x="0" y="0"/>
+                      <a:ext cx="5362575" cy="3514725"/>
+                    </a:xfrm>
+                    <a:prstGeom prst="rect">
+                      <a:avLst/>
+                    </a:prstGeom>
+                    <a:noFill/>
+                    <a:ln w="12700">
+                      <a:solidFill>
+                        <a:srgbClr val="FF0000"/>
+                      </a:solidFill>
+                    </a:ln>
+                  </pic:spPr>
+                </pic:pic>
+              </a:graphicData>
+            </a:graphic>
+          </wp:inline>
+        </w:drawing>
+      </w:r>
       <w:bookmarkStart w:id="0" w:name="_GoBack"/>
       <w:bookmarkEnd w:id="0"/>
+    </w:p>
+    <w:p>
+      <w:pPr>
+        <w:spacing w:after="0" w:line="0" w:lineRule="atLeast"/>
+      </w:pPr>
     </w:p>
     <w:p>
       <w:pPr>
@@ -3725,6 +7267,92 @@
 <file path=word/numbering.xml><?xml version="1.0" encoding="utf-8"?>
 <w:numbering xmlns:wpc="http://schemas.microsoft.com/office/word/2010/wordprocessingCanvas" xmlns:cx="http://schemas.microsoft.com/office/drawing/2014/chartex" xmlns:cx1="http://schemas.microsoft.com/office/drawing/2015/9/8/chartex" xmlns:cx2="http://schemas.microsoft.com/office/drawing/2015/10/21/chartex" xmlns:cx3="http://schemas.microsoft.com/office/drawing/2016/5/9/chartex" xmlns:cx4="http://schemas.microsoft.com/office/drawing/2016/5/10/chartex" xmlns:cx5="http://schemas.microsoft.com/office/drawing/2016/5/11/chartex" xmlns:cx6="http://schemas.microsoft.com/office/drawing/2016/5/12/chartex" xmlns:cx7="http://schemas.microsoft.com/office/drawing/2016/5/13/chartex" xmlns:cx8="http://schemas.microsoft.com/office/drawing/2016/5/14/chartex" xmlns:mc="http://schemas.openxmlformats.org/markup-compatibility/2006" xmlns:aink="http://schemas.microsoft.com/office/drawing/2016/ink" xmlns:am3d="http://schemas.microsoft.com/office/drawing/2017/model3d" xmlns:o="urn:schemas-microsoft-com:office:office" xmlns:r="http://schemas.openxmlformats.org/officeDocument/2006/relationships" xmlns:m="http://schemas.openxmlformats.org/officeDocument/2006/math" xmlns:v="urn:schemas-microsoft-com:vml" xmlns:wp14="http://schemas.microsoft.com/office/word/2010/wordprocessingDrawing" xmlns:wp="http://schemas.openxmlformats.org/drawingml/2006/wordprocessingDrawing" xmlns:w10="urn:schemas-microsoft-com:office:word" xmlns:w="http://schemas.openxmlformats.org/wordprocessingml/2006/main" xmlns:w14="http://schemas.microsoft.com/office/word/2010/wordml" xmlns:w15="http://schemas.microsoft.com/office/word/2012/wordml" xmlns:w16cid="http://schemas.microsoft.com/office/word/2016/wordml/cid" xmlns:w16se="http://schemas.microsoft.com/office/word/2015/wordml/symex" xmlns:wpg="http://schemas.microsoft.com/office/word/2010/wordprocessingGroup" xmlns:wpi="http://schemas.microsoft.com/office/word/2010/wordprocessingInk" xmlns:wne="http://schemas.microsoft.com/office/word/2006/wordml" xmlns:wps="http://schemas.microsoft.com/office/word/2010/wordprocessingShape" mc:Ignorable="w14 w15 w16se w16cid wp14">
   <w:abstractNum w:abstractNumId="0" w15:restartNumberingAfterBreak="0">
+    <w:nsid w:val="1364053F"/>
+    <w:multiLevelType w:val="hybridMultilevel"/>
+    <w:tmpl w:val="EE4ED9C0"/>
+    <w:lvl w:ilvl="0" w:tplc="0409000F">
+      <w:start w:val="1"/>
+      <w:numFmt w:val="decimal"/>
+      <w:lvlText w:val="%1."/>
+      <w:lvlJc w:val="left"/>
+      <w:pPr>
+        <w:ind w:left="720" w:hanging="360"/>
+      </w:pPr>
+    </w:lvl>
+    <w:lvl w:ilvl="1" w:tplc="04090019" w:tentative="1">
+      <w:start w:val="1"/>
+      <w:numFmt w:val="lowerLetter"/>
+      <w:lvlText w:val="%2."/>
+      <w:lvlJc w:val="left"/>
+      <w:pPr>
+        <w:ind w:left="1440" w:hanging="360"/>
+      </w:pPr>
+    </w:lvl>
+    <w:lvl w:ilvl="2" w:tplc="0409001B" w:tentative="1">
+      <w:start w:val="1"/>
+      <w:numFmt w:val="lowerRoman"/>
+      <w:lvlText w:val="%3."/>
+      <w:lvlJc w:val="right"/>
+      <w:pPr>
+        <w:ind w:left="2160" w:hanging="180"/>
+      </w:pPr>
+    </w:lvl>
+    <w:lvl w:ilvl="3" w:tplc="0409000F" w:tentative="1">
+      <w:start w:val="1"/>
+      <w:numFmt w:val="decimal"/>
+      <w:lvlText w:val="%4."/>
+      <w:lvlJc w:val="left"/>
+      <w:pPr>
+        <w:ind w:left="2880" w:hanging="360"/>
+      </w:pPr>
+    </w:lvl>
+    <w:lvl w:ilvl="4" w:tplc="04090019" w:tentative="1">
+      <w:start w:val="1"/>
+      <w:numFmt w:val="lowerLetter"/>
+      <w:lvlText w:val="%5."/>
+      <w:lvlJc w:val="left"/>
+      <w:pPr>
+        <w:ind w:left="3600" w:hanging="360"/>
+      </w:pPr>
+    </w:lvl>
+    <w:lvl w:ilvl="5" w:tplc="0409001B" w:tentative="1">
+      <w:start w:val="1"/>
+      <w:numFmt w:val="lowerRoman"/>
+      <w:lvlText w:val="%6."/>
+      <w:lvlJc w:val="right"/>
+      <w:pPr>
+        <w:ind w:left="4320" w:hanging="180"/>
+      </w:pPr>
+    </w:lvl>
+    <w:lvl w:ilvl="6" w:tplc="0409000F" w:tentative="1">
+      <w:start w:val="1"/>
+      <w:numFmt w:val="decimal"/>
+      <w:lvlText w:val="%7."/>
+      <w:lvlJc w:val="left"/>
+      <w:pPr>
+        <w:ind w:left="5040" w:hanging="360"/>
+      </w:pPr>
+    </w:lvl>
+    <w:lvl w:ilvl="7" w:tplc="04090019" w:tentative="1">
+      <w:start w:val="1"/>
+      <w:numFmt w:val="lowerLetter"/>
+      <w:lvlText w:val="%8."/>
+      <w:lvlJc w:val="left"/>
+      <w:pPr>
+        <w:ind w:left="5760" w:hanging="360"/>
+      </w:pPr>
+    </w:lvl>
+    <w:lvl w:ilvl="8" w:tplc="0409001B" w:tentative="1">
+      <w:start w:val="1"/>
+      <w:numFmt w:val="lowerRoman"/>
+      <w:lvlText w:val="%9."/>
+      <w:lvlJc w:val="right"/>
+      <w:pPr>
+        <w:ind w:left="6480" w:hanging="180"/>
+      </w:pPr>
+    </w:lvl>
+  </w:abstractNum>
+  <w:abstractNum w:abstractNumId="1" w15:restartNumberingAfterBreak="0">
     <w:nsid w:val="28BF62C1"/>
     <w:multiLevelType w:val="hybridMultilevel"/>
     <w:tmpl w:val="B25CE788"/>
@@ -3810,7 +7438,7 @@
       </w:pPr>
     </w:lvl>
   </w:abstractNum>
-  <w:abstractNum w:abstractNumId="1" w15:restartNumberingAfterBreak="0">
+  <w:abstractNum w:abstractNumId="2" w15:restartNumberingAfterBreak="0">
     <w:nsid w:val="57AB07F1"/>
     <w:multiLevelType w:val="hybridMultilevel"/>
     <w:tmpl w:val="C1EE7B04"/>
@@ -3897,10 +7525,13 @@
     </w:lvl>
   </w:abstractNum>
   <w:num w:numId="1">
-    <w:abstractNumId w:val="0"/>
+    <w:abstractNumId w:val="1"/>
   </w:num>
   <w:num w:numId="2">
-    <w:abstractNumId w:val="1"/>
+    <w:abstractNumId w:val="2"/>
+  </w:num>
+  <w:num w:numId="3">
+    <w:abstractNumId w:val="0"/>
   </w:num>
 </w:numbering>
 </file>

</xml_diff>